<commit_message>
se ajusta guia PI Planing
</commit_message>
<xml_diff>
--- a/Stefanini/Stefanini.Clientes/Stefanini.Cliente.Experian/Cards_Safe.docx
+++ b/Stefanini/Stefanini.Clientes/Stefanini.Cliente.Experian/Cards_Safe.docx
@@ -3,1594 +3,18 @@
 <w:document xmlns:wpc="http://schemas.microsoft.com/office/word/2010/wordprocessingCanvas" xmlns:cx="http://schemas.microsoft.com/office/drawing/2014/chartex" xmlns:cx1="http://schemas.microsoft.com/office/drawing/2015/9/8/chartex" xmlns:mc="http://schemas.openxmlformats.org/markup-compatibility/2006" xmlns:o="urn:schemas-microsoft-com:office:office" xmlns:r="http://schemas.openxmlformats.org/officeDocument/2006/relationships" xmlns:m="http://schemas.openxmlformats.org/officeDocument/2006/math" xmlns:v="urn:schemas-microsoft-com:vml" xmlns:wp14="http://schemas.microsoft.com/office/word/2010/wordprocessingDrawing" xmlns:wp="http://schemas.openxmlformats.org/drawingml/2006/wordprocessingDrawing" xmlns:w10="urn:schemas-microsoft-com:office:word" xmlns:w="http://schemas.openxmlformats.org/wordprocessingml/2006/main" xmlns:w14="http://schemas.microsoft.com/office/word/2010/wordml" xmlns:w15="http://schemas.microsoft.com/office/word/2012/wordml" xmlns:w16se="http://schemas.microsoft.com/office/word/2015/wordml/symex" xmlns:wpg="http://schemas.microsoft.com/office/word/2010/wordprocessingGroup" xmlns:wpi="http://schemas.microsoft.com/office/word/2010/wordprocessingInk" xmlns:wne="http://schemas.microsoft.com/office/word/2006/wordml" xmlns:wps="http://schemas.microsoft.com/office/word/2010/wordprocessingShape" mc:Ignorable="w14 w15 w16se wp14">
   <w:body>
     <w:p>
+      <w:pPr>
+        <w:rPr>
+          <w:noProof/>
+        </w:rPr>
+      </w:pPr>
+      <w:bookmarkStart w:id="0" w:name="_GoBack"/>
+      <w:bookmarkEnd w:id="0"/>
       <w:r>
         <w:rPr>
           <w:noProof/>
           <w:lang w:eastAsia="es-CO"/>
         </w:rPr>
-        <mc:AlternateContent>
-          <mc:Choice Requires="wps">
-            <w:drawing>
-              <wp:anchor distT="0" distB="0" distL="114300" distR="114300" simplePos="0" relativeHeight="251659264" behindDoc="0" locked="0" layoutInCell="1" allowOverlap="1" wp14:anchorId="782D162A" wp14:editId="74B83C32">
-                <wp:simplePos x="0" y="0"/>
-                <wp:positionH relativeFrom="page">
-                  <wp:posOffset>7591425</wp:posOffset>
-                </wp:positionH>
-                <wp:positionV relativeFrom="paragraph">
-                  <wp:posOffset>26670</wp:posOffset>
-                </wp:positionV>
-                <wp:extent cx="2247900" cy="2962275"/>
-                <wp:effectExtent l="19050" t="19050" r="38100" b="47625"/>
-                <wp:wrapNone/>
-                <wp:docPr id="12" name="Rectángulo: esquinas redondeadas 12"/>
-                <wp:cNvGraphicFramePr/>
-                <a:graphic xmlns:a="http://schemas.openxmlformats.org/drawingml/2006/main">
-                  <a:graphicData uri="http://schemas.microsoft.com/office/word/2010/wordprocessingShape">
-                    <wps:wsp>
-                      <wps:cNvSpPr/>
-                      <wps:spPr>
-                        <a:xfrm>
-                          <a:off x="0" y="0"/>
-                          <a:ext cx="2247900" cy="2962275"/>
-                        </a:xfrm>
-                        <a:prstGeom prst="roundRect">
-                          <a:avLst/>
-                        </a:prstGeom>
-                        <a:noFill/>
-                        <a:ln w="57150" cap="flat" cmpd="sng" algn="ctr">
-                          <a:solidFill>
-                            <a:schemeClr val="dk1"/>
-                          </a:solidFill>
-                          <a:prstDash val="solid"/>
-                          <a:round/>
-                          <a:headEnd type="none" w="med" len="med"/>
-                          <a:tailEnd type="none" w="med" len="med"/>
-                        </a:ln>
-                      </wps:spPr>
-                      <wps:style>
-                        <a:lnRef idx="0">
-                          <a:scrgbClr r="0" g="0" b="0"/>
-                        </a:lnRef>
-                        <a:fillRef idx="0">
-                          <a:scrgbClr r="0" g="0" b="0"/>
-                        </a:fillRef>
-                        <a:effectRef idx="0">
-                          <a:scrgbClr r="0" g="0" b="0"/>
-                        </a:effectRef>
-                        <a:fontRef idx="minor">
-                          <a:schemeClr val="dk1"/>
-                        </a:fontRef>
-                      </wps:style>
-                      <wps:txbx>
-                        <w:txbxContent>
-                          <w:p>
-                            <w:pPr>
-                              <w:jc w:val="center"/>
-                              <w:rPr>
-                                <w:b/>
-                                <w:sz w:val="36"/>
-                                <w:lang w:val="es-ES"/>
-                              </w:rPr>
-                            </w:pPr>
-                            <w:r>
-                              <w:rPr>
-                                <w:b/>
-                                <w:color w:val="000000"/>
-                                <w:sz w:val="36"/>
-                                <w:lang w:val="es-ES"/>
-                              </w:rPr>
-                              <w:t>RTE</w:t>
-                            </w:r>
-                          </w:p>
-                        </w:txbxContent>
-                      </wps:txbx>
-                      <wps:bodyPr rot="0" spcFirstLastPara="0" vertOverflow="overflow" horzOverflow="overflow" vert="horz" wrap="square" lIns="91440" tIns="45720" rIns="91440" bIns="45720" numCol="1" spcCol="0" rtlCol="0" fromWordArt="0" anchor="b" anchorCtr="0" forceAA="0" compatLnSpc="1">
-                        <a:prstTxWarp prst="textNoShape">
-                          <a:avLst/>
-                        </a:prstTxWarp>
-                        <a:noAutofit/>
-                      </wps:bodyPr>
-                    </wps:wsp>
-                  </a:graphicData>
-                </a:graphic>
-              </wp:anchor>
-            </w:drawing>
-          </mc:Choice>
-          <mc:Fallback>
-            <w:pict>
-              <v:roundrect w14:anchorId="782D162A" id="Rectángulo: esquinas redondeadas 12" o:spid="_x0000_s1026" style="position:absolute;margin-left:597.75pt;margin-top:2.1pt;width:177pt;height:233.25pt;z-index:251659264;visibility:visible;mso-wrap-style:square;mso-wrap-distance-left:9pt;mso-wrap-distance-top:0;mso-wrap-distance-right:9pt;mso-wrap-distance-bottom:0;mso-position-horizontal:absolute;mso-position-horizontal-relative:page;mso-position-vertical:absolute;mso-position-vertical-relative:text;v-text-anchor:bottom" arcsize="10923f" o:gfxdata="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" filled="f" strokecolor="black [3200]" strokeweight="4.5pt">
-                <v:textbox>
-                  <w:txbxContent>
-                    <w:p>
-                      <w:pPr>
-                        <w:jc w:val="center"/>
-                        <w:rPr>
-                          <w:b/>
-                          <w:sz w:val="36"/>
-                          <w:lang w:val="es-ES"/>
-                        </w:rPr>
-                      </w:pPr>
-                      <w:r>
-                        <w:rPr>
-                          <w:b/>
-                          <w:color w:val="000000"/>
-                          <w:sz w:val="36"/>
-                          <w:lang w:val="es-ES"/>
-                        </w:rPr>
-                        <w:t>RTE</w:t>
-                      </w:r>
-                    </w:p>
-                  </w:txbxContent>
-                </v:textbox>
-                <w10:wrap anchorx="page"/>
-              </v:roundrect>
-            </w:pict>
-          </mc:Fallback>
-        </mc:AlternateContent>
-      </w:r>
-      <w:r>
-        <w:rPr>
-          <w:noProof/>
-          <w:lang w:eastAsia="es-CO"/>
-        </w:rPr>
-        <mc:AlternateContent>
-          <mc:Choice Requires="wpg">
-            <w:drawing>
-              <wp:anchor distT="0" distB="0" distL="114300" distR="114300" simplePos="0" relativeHeight="251646976" behindDoc="0" locked="0" layoutInCell="1" allowOverlap="1">
-                <wp:simplePos x="0" y="0"/>
-                <wp:positionH relativeFrom="column">
-                  <wp:posOffset>4743450</wp:posOffset>
-                </wp:positionH>
-                <wp:positionV relativeFrom="paragraph">
-                  <wp:posOffset>19050</wp:posOffset>
-                </wp:positionV>
-                <wp:extent cx="2247900" cy="2962275"/>
-                <wp:effectExtent l="19050" t="19050" r="38100" b="47625"/>
-                <wp:wrapNone/>
-                <wp:docPr id="15" name="Grupo 15"/>
-                <wp:cNvGraphicFramePr/>
-                <a:graphic xmlns:a="http://schemas.openxmlformats.org/drawingml/2006/main">
-                  <a:graphicData uri="http://schemas.microsoft.com/office/word/2010/wordprocessingGroup">
-                    <wpg:wgp>
-                      <wpg:cNvGrpSpPr/>
-                      <wpg:grpSpPr>
-                        <a:xfrm>
-                          <a:off x="0" y="0"/>
-                          <a:ext cx="2247900" cy="2962275"/>
-                          <a:chOff x="0" y="0"/>
-                          <a:chExt cx="2247900" cy="2962275"/>
-                        </a:xfrm>
-                      </wpg:grpSpPr>
-                      <wps:wsp>
-                        <wps:cNvPr id="5" name="Rectángulo: esquinas redondeadas 5"/>
-                        <wps:cNvSpPr/>
-                        <wps:spPr>
-                          <a:xfrm>
-                            <a:off x="0" y="0"/>
-                            <a:ext cx="2247900" cy="2962275"/>
-                          </a:xfrm>
-                          <a:prstGeom prst="roundRect">
-                            <a:avLst/>
-                          </a:prstGeom>
-                          <a:noFill/>
-                          <a:ln w="57150" cap="flat" cmpd="sng" algn="ctr">
-                            <a:solidFill>
-                              <a:schemeClr val="dk1"/>
-                            </a:solidFill>
-                            <a:prstDash val="solid"/>
-                            <a:round/>
-                            <a:headEnd type="none" w="med" len="med"/>
-                            <a:tailEnd type="none" w="med" len="med"/>
-                          </a:ln>
-                        </wps:spPr>
-                        <wps:style>
-                          <a:lnRef idx="0">
-                            <a:scrgbClr r="0" g="0" b="0"/>
-                          </a:lnRef>
-                          <a:fillRef idx="0">
-                            <a:scrgbClr r="0" g="0" b="0"/>
-                          </a:fillRef>
-                          <a:effectRef idx="0">
-                            <a:scrgbClr r="0" g="0" b="0"/>
-                          </a:effectRef>
-                          <a:fontRef idx="minor">
-                            <a:schemeClr val="dk1"/>
-                          </a:fontRef>
-                        </wps:style>
-                        <wps:txbx>
-                          <w:txbxContent>
-                            <w:p>
-                              <w:pPr>
-                                <w:jc w:val="center"/>
-                                <w:rPr>
-                                  <w:b/>
-                                  <w:sz w:val="36"/>
-                                  <w:lang w:val="es-ES"/>
-                                </w:rPr>
-                              </w:pPr>
-                              <w:r>
-                                <w:rPr>
-                                  <w:b/>
-                                  <w:color w:val="000000"/>
-                                  <w:sz w:val="36"/>
-                                  <w:lang w:val="es-ES"/>
-                                </w:rPr>
-                                <w:t>Product Owner</w:t>
-                              </w:r>
-                            </w:p>
-                          </w:txbxContent>
-                        </wps:txbx>
-                        <wps:bodyPr rot="0" spcFirstLastPara="0" vertOverflow="overflow" horzOverflow="overflow" vert="horz" wrap="square" lIns="91440" tIns="45720" rIns="91440" bIns="45720" numCol="1" spcCol="0" rtlCol="0" fromWordArt="0" anchor="b" anchorCtr="0" forceAA="0" compatLnSpc="1">
-                          <a:prstTxWarp prst="textNoShape">
-                            <a:avLst/>
-                          </a:prstTxWarp>
-                          <a:noAutofit/>
-                        </wps:bodyPr>
-                      </wps:wsp>
-                      <pic:pic xmlns:pic="http://schemas.openxmlformats.org/drawingml/2006/picture">
-                        <pic:nvPicPr>
-                          <pic:cNvPr id="6" name="Imagen 6"/>
-                          <pic:cNvPicPr>
-                            <a:picLocks noChangeAspect="1"/>
-                          </pic:cNvPicPr>
-                        </pic:nvPicPr>
-                        <pic:blipFill>
-                          <a:blip r:embed="rId4">
-                            <a:extLst>
-                              <a:ext uri="{28A0092B-C50C-407E-A947-70E740481C1C}">
-                                <a14:useLocalDpi xmlns:a14="http://schemas.microsoft.com/office/drawing/2010/main" val="0"/>
-                              </a:ext>
-                            </a:extLst>
-                          </a:blip>
-                          <a:srcRect/>
-                          <a:stretch>
-                            <a:fillRect/>
-                          </a:stretch>
-                        </pic:blipFill>
-                        <pic:spPr bwMode="auto">
-                          <a:xfrm>
-                            <a:off x="304800" y="419100"/>
-                            <a:ext cx="1666875" cy="1666875"/>
-                          </a:xfrm>
-                          <a:prstGeom prst="rect">
-                            <a:avLst/>
-                          </a:prstGeom>
-                          <a:noFill/>
-                          <a:ln>
-                            <a:noFill/>
-                          </a:ln>
-                        </pic:spPr>
-                      </pic:pic>
-                    </wpg:wgp>
-                  </a:graphicData>
-                </a:graphic>
-              </wp:anchor>
-            </w:drawing>
-          </mc:Choice>
-          <mc:Fallback>
-            <w:pict>
-              <v:group id="Grupo 15" o:spid="_x0000_s1027" style="position:absolute;margin-left:373.5pt;margin-top:1.5pt;width:177pt;height:233.25pt;z-index:251646976" coordsize="22479,29622" o:gfxdata="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">
-                <v:roundrect id="Rectángulo: esquinas redondeadas 5" o:spid="_x0000_s1028" style="position:absolute;width:22479;height:29622;visibility:visible;mso-wrap-style:square;v-text-anchor:bottom" arcsize="10923f" o:gfxdata="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" filled="f" strokecolor="black [3200]" strokeweight="4.5pt">
-                  <v:textbox>
-                    <w:txbxContent>
-                      <w:p>
-                        <w:pPr>
-                          <w:jc w:val="center"/>
-                          <w:rPr>
-                            <w:b/>
-                            <w:sz w:val="36"/>
-                            <w:lang w:val="es-ES"/>
-                          </w:rPr>
-                        </w:pPr>
-                        <w:r>
-                          <w:rPr>
-                            <w:b/>
-                            <w:color w:val="000000"/>
-                            <w:sz w:val="36"/>
-                            <w:lang w:val="es-ES"/>
-                          </w:rPr>
-                          <w:t>Product Owner</w:t>
-                        </w:r>
-                      </w:p>
-                    </w:txbxContent>
-                  </v:textbox>
-                </v:roundrect>
-                <v:shapetype id="_x0000_t75" coordsize="21600,21600" o:spt="75" o:preferrelative="t" path="m@4@5l@4@11@9@11@9@5xe" filled="f" stroked="f">
-                  <v:stroke joinstyle="miter"/>
-                  <v:formulas>
-                    <v:f eqn="if lineDrawn pixelLineWidth 0"/>
-                    <v:f eqn="sum @0 1 0"/>
-                    <v:f eqn="sum 0 0 @1"/>
-                    <v:f eqn="prod @2 1 2"/>
-                    <v:f eqn="prod @3 21600 pixelWidth"/>
-                    <v:f eqn="prod @3 21600 pixelHeight"/>
-                    <v:f eqn="sum @0 0 1"/>
-                    <v:f eqn="prod @6 1 2"/>
-                    <v:f eqn="prod @7 21600 pixelWidth"/>
-                    <v:f eqn="sum @8 21600 0"/>
-                    <v:f eqn="prod @7 21600 pixelHeight"/>
-                    <v:f eqn="sum @10 21600 0"/>
-                  </v:formulas>
-                  <v:path o:extrusionok="f" gradientshapeok="t" o:connecttype="rect"/>
-                  <o:lock v:ext="edit" aspectratio="t"/>
-                </v:shapetype>
-                <v:shape id="Imagen 6" o:spid="_x0000_s1029" type="#_x0000_t75" style="position:absolute;left:3048;top:4191;width:16668;height:16668;visibility:visible;mso-wrap-style:square" o:gfxdata="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">
-                  <v:imagedata r:id="rId5" o:title=""/>
-                  <v:path arrowok="t"/>
-                </v:shape>
-              </v:group>
-            </w:pict>
-          </mc:Fallback>
-        </mc:AlternateContent>
-      </w:r>
-      <w:r>
-        <w:rPr>
-          <w:noProof/>
-          <w:lang w:eastAsia="es-CO"/>
-        </w:rPr>
-        <mc:AlternateContent>
-          <mc:Choice Requires="wpg">
-            <w:drawing>
-              <wp:anchor distT="0" distB="0" distL="114300" distR="114300" simplePos="0" relativeHeight="251651072" behindDoc="0" locked="0" layoutInCell="1" allowOverlap="1">
-                <wp:simplePos x="0" y="0"/>
-                <wp:positionH relativeFrom="column">
-                  <wp:posOffset>2362200</wp:posOffset>
-                </wp:positionH>
-                <wp:positionV relativeFrom="paragraph">
-                  <wp:posOffset>19050</wp:posOffset>
-                </wp:positionV>
-                <wp:extent cx="2247900" cy="2962275"/>
-                <wp:effectExtent l="19050" t="19050" r="38100" b="47625"/>
-                <wp:wrapNone/>
-                <wp:docPr id="14" name="Grupo 14"/>
-                <wp:cNvGraphicFramePr/>
-                <a:graphic xmlns:a="http://schemas.openxmlformats.org/drawingml/2006/main">
-                  <a:graphicData uri="http://schemas.microsoft.com/office/word/2010/wordprocessingGroup">
-                    <wpg:wgp>
-                      <wpg:cNvGrpSpPr/>
-                      <wpg:grpSpPr>
-                        <a:xfrm>
-                          <a:off x="0" y="0"/>
-                          <a:ext cx="2247900" cy="2962275"/>
-                          <a:chOff x="0" y="0"/>
-                          <a:chExt cx="2247900" cy="2962275"/>
-                        </a:xfrm>
-                      </wpg:grpSpPr>
-                      <wps:wsp>
-                        <wps:cNvPr id="7" name="Rectángulo: esquinas redondeadas 7"/>
-                        <wps:cNvSpPr/>
-                        <wps:spPr>
-                          <a:xfrm>
-                            <a:off x="0" y="0"/>
-                            <a:ext cx="2247900" cy="2962275"/>
-                          </a:xfrm>
-                          <a:prstGeom prst="roundRect">
-                            <a:avLst/>
-                          </a:prstGeom>
-                          <a:noFill/>
-                          <a:ln w="57150" cap="flat" cmpd="sng" algn="ctr">
-                            <a:solidFill>
-                              <a:schemeClr val="dk1"/>
-                            </a:solidFill>
-                            <a:prstDash val="solid"/>
-                            <a:round/>
-                            <a:headEnd type="none" w="med" len="med"/>
-                            <a:tailEnd type="none" w="med" len="med"/>
-                          </a:ln>
-                        </wps:spPr>
-                        <wps:style>
-                          <a:lnRef idx="0">
-                            <a:scrgbClr r="0" g="0" b="0"/>
-                          </a:lnRef>
-                          <a:fillRef idx="0">
-                            <a:scrgbClr r="0" g="0" b="0"/>
-                          </a:fillRef>
-                          <a:effectRef idx="0">
-                            <a:scrgbClr r="0" g="0" b="0"/>
-                          </a:effectRef>
-                          <a:fontRef idx="minor">
-                            <a:schemeClr val="dk1"/>
-                          </a:fontRef>
-                        </wps:style>
-                        <wps:txbx>
-                          <w:txbxContent>
-                            <w:p>
-                              <w:pPr>
-                                <w:jc w:val="center"/>
-                                <w:rPr>
-                                  <w:b/>
-                                  <w:sz w:val="36"/>
-                                  <w:lang w:val="es-ES"/>
-                                </w:rPr>
-                              </w:pPr>
-                              <w:r>
-                                <w:rPr>
-                                  <w:b/>
-                                  <w:color w:val="000000"/>
-                                  <w:sz w:val="36"/>
-                                  <w:lang w:val="es-ES"/>
-                                </w:rPr>
-                                <w:t xml:space="preserve">Scrum </w:t>
-                              </w:r>
-                              <w:r>
-                                <w:rPr>
-                                  <w:b/>
-                                  <w:color w:val="000000"/>
-                                  <w:sz w:val="36"/>
-                                  <w:lang w:val="es-ES"/>
-                                </w:rPr>
-                                <w:t>Máster</w:t>
-                              </w:r>
-                            </w:p>
-                          </w:txbxContent>
-                        </wps:txbx>
-                        <wps:bodyPr rot="0" spcFirstLastPara="0" vertOverflow="overflow" horzOverflow="overflow" vert="horz" wrap="square" lIns="91440" tIns="45720" rIns="91440" bIns="45720" numCol="1" spcCol="0" rtlCol="0" fromWordArt="0" anchor="b" anchorCtr="0" forceAA="0" compatLnSpc="1">
-                          <a:prstTxWarp prst="textNoShape">
-                            <a:avLst/>
-                          </a:prstTxWarp>
-                          <a:noAutofit/>
-                        </wps:bodyPr>
-                      </wps:wsp>
-                      <pic:pic xmlns:pic="http://schemas.openxmlformats.org/drawingml/2006/picture">
-                        <pic:nvPicPr>
-                          <pic:cNvPr id="8" name="Imagen 8"/>
-                          <pic:cNvPicPr>
-                            <a:picLocks noChangeAspect="1"/>
-                          </pic:cNvPicPr>
-                        </pic:nvPicPr>
-                        <pic:blipFill>
-                          <a:blip r:embed="rId6">
-                            <a:extLst>
-                              <a:ext uri="{28A0092B-C50C-407E-A947-70E740481C1C}">
-                                <a14:useLocalDpi xmlns:a14="http://schemas.microsoft.com/office/drawing/2010/main" val="0"/>
-                              </a:ext>
-                            </a:extLst>
-                          </a:blip>
-                          <a:srcRect/>
-                          <a:stretch>
-                            <a:fillRect/>
-                          </a:stretch>
-                        </pic:blipFill>
-                        <pic:spPr bwMode="auto">
-                          <a:xfrm>
-                            <a:off x="333375" y="466725"/>
-                            <a:ext cx="1685925" cy="1685925"/>
-                          </a:xfrm>
-                          <a:prstGeom prst="rect">
-                            <a:avLst/>
-                          </a:prstGeom>
-                          <a:noFill/>
-                          <a:ln>
-                            <a:noFill/>
-                          </a:ln>
-                        </pic:spPr>
-                      </pic:pic>
-                    </wpg:wgp>
-                  </a:graphicData>
-                </a:graphic>
-              </wp:anchor>
-            </w:drawing>
-          </mc:Choice>
-          <mc:Fallback>
-            <w:pict>
-              <v:group id="Grupo 14" o:spid="_x0000_s1030" style="position:absolute;margin-left:186pt;margin-top:1.5pt;width:177pt;height:233.25pt;z-index:251651072" coordsize="22479,29622" o:gfxdata="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">
-                <v:roundrect id="Rectángulo: esquinas redondeadas 7" o:spid="_x0000_s1031" style="position:absolute;width:22479;height:29622;visibility:visible;mso-wrap-style:square;v-text-anchor:bottom" arcsize="10923f" o:gfxdata="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" filled="f" strokecolor="black [3200]" strokeweight="4.5pt">
-                  <v:textbox>
-                    <w:txbxContent>
-                      <w:p>
-                        <w:pPr>
-                          <w:jc w:val="center"/>
-                          <w:rPr>
-                            <w:b/>
-                            <w:sz w:val="36"/>
-                            <w:lang w:val="es-ES"/>
-                          </w:rPr>
-                        </w:pPr>
-                        <w:r>
-                          <w:rPr>
-                            <w:b/>
-                            <w:color w:val="000000"/>
-                            <w:sz w:val="36"/>
-                            <w:lang w:val="es-ES"/>
-                          </w:rPr>
-                          <w:t xml:space="preserve">Scrum </w:t>
-                        </w:r>
-                        <w:r>
-                          <w:rPr>
-                            <w:b/>
-                            <w:color w:val="000000"/>
-                            <w:sz w:val="36"/>
-                            <w:lang w:val="es-ES"/>
-                          </w:rPr>
-                          <w:t>Máster</w:t>
-                        </w:r>
-                      </w:p>
-                    </w:txbxContent>
-                  </v:textbox>
-                </v:roundrect>
-                <v:shape id="Imagen 8" o:spid="_x0000_s1032" type="#_x0000_t75" style="position:absolute;left:3333;top:4667;width:16860;height:16859;visibility:visible;mso-wrap-style:square" o:gfxdata="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">
-                  <v:imagedata r:id="rId7" o:title=""/>
-                  <v:path arrowok="t"/>
-                </v:shape>
-              </v:group>
-            </w:pict>
-          </mc:Fallback>
-        </mc:AlternateContent>
-      </w:r>
-      <w:r>
-        <w:rPr>
-          <w:noProof/>
-          <w:lang w:eastAsia="es-CO"/>
-        </w:rPr>
-        <mc:AlternateContent>
-          <mc:Choice Requires="wpg">
-            <w:drawing>
-              <wp:anchor distT="0" distB="0" distL="114300" distR="114300" simplePos="0" relativeHeight="251642880" behindDoc="0" locked="0" layoutInCell="1" allowOverlap="1">
-                <wp:simplePos x="0" y="0"/>
-                <wp:positionH relativeFrom="margin">
-                  <wp:posOffset>-38100</wp:posOffset>
-                </wp:positionH>
-                <wp:positionV relativeFrom="paragraph">
-                  <wp:posOffset>19050</wp:posOffset>
-                </wp:positionV>
-                <wp:extent cx="2247900" cy="2962275"/>
-                <wp:effectExtent l="19050" t="19050" r="38100" b="47625"/>
-                <wp:wrapNone/>
-                <wp:docPr id="13" name="Grupo 13"/>
-                <wp:cNvGraphicFramePr/>
-                <a:graphic xmlns:a="http://schemas.openxmlformats.org/drawingml/2006/main">
-                  <a:graphicData uri="http://schemas.microsoft.com/office/word/2010/wordprocessingGroup">
-                    <wpg:wgp>
-                      <wpg:cNvGrpSpPr/>
-                      <wpg:grpSpPr>
-                        <a:xfrm>
-                          <a:off x="0" y="0"/>
-                          <a:ext cx="2247900" cy="2962275"/>
-                          <a:chOff x="0" y="0"/>
-                          <a:chExt cx="2247900" cy="2962275"/>
-                        </a:xfrm>
-                      </wpg:grpSpPr>
-                      <wps:wsp>
-                        <wps:cNvPr id="3" name="Rectángulo: esquinas redondeadas 3"/>
-                        <wps:cNvSpPr/>
-                        <wps:spPr>
-                          <a:xfrm>
-                            <a:off x="0" y="0"/>
-                            <a:ext cx="2247900" cy="2962275"/>
-                          </a:xfrm>
-                          <a:prstGeom prst="roundRect">
-                            <a:avLst/>
-                          </a:prstGeom>
-                          <a:noFill/>
-                          <a:ln w="57150" cap="flat" cmpd="sng" algn="ctr">
-                            <a:solidFill>
-                              <a:schemeClr val="dk1"/>
-                            </a:solidFill>
-                            <a:prstDash val="solid"/>
-                            <a:round/>
-                            <a:headEnd type="none" w="med" len="med"/>
-                            <a:tailEnd type="none" w="med" len="med"/>
-                          </a:ln>
-                        </wps:spPr>
-                        <wps:style>
-                          <a:lnRef idx="0">
-                            <a:scrgbClr r="0" g="0" b="0"/>
-                          </a:lnRef>
-                          <a:fillRef idx="0">
-                            <a:scrgbClr r="0" g="0" b="0"/>
-                          </a:fillRef>
-                          <a:effectRef idx="0">
-                            <a:scrgbClr r="0" g="0" b="0"/>
-                          </a:effectRef>
-                          <a:fontRef idx="minor">
-                            <a:schemeClr val="dk1"/>
-                          </a:fontRef>
-                        </wps:style>
-                        <wps:txbx>
-                          <w:txbxContent>
-                            <w:p>
-                              <w:pPr>
-                                <w:jc w:val="center"/>
-                                <w:rPr>
-                                  <w:b/>
-                                  <w:sz w:val="36"/>
-                                  <w:lang w:val="es-ES"/>
-                                </w:rPr>
-                              </w:pPr>
-                              <w:proofErr w:type="spellStart"/>
-                              <w:r>
-                                <w:rPr>
-                                  <w:b/>
-                                  <w:color w:val="000000"/>
-                                  <w:sz w:val="36"/>
-                                  <w:lang w:val="es-ES"/>
-                                </w:rPr>
-                                <w:t>Dev</w:t>
-                              </w:r>
-                              <w:proofErr w:type="spellEnd"/>
-                              <w:r>
-                                <w:rPr>
-                                  <w:b/>
-                                  <w:color w:val="000000"/>
-                                  <w:sz w:val="36"/>
-                                  <w:lang w:val="es-ES"/>
-                                </w:rPr>
-                                <w:t xml:space="preserve"> </w:t>
-                              </w:r>
-                              <w:proofErr w:type="spellStart"/>
-                              <w:r>
-                                <w:rPr>
-                                  <w:b/>
-                                  <w:color w:val="000000"/>
-                                  <w:sz w:val="36"/>
-                                  <w:lang w:val="es-ES"/>
-                                </w:rPr>
-                                <w:t>Team</w:t>
-                              </w:r>
-                              <w:proofErr w:type="spellEnd"/>
-                            </w:p>
-                          </w:txbxContent>
-                        </wps:txbx>
-                        <wps:bodyPr rot="0" spcFirstLastPara="0" vertOverflow="overflow" horzOverflow="overflow" vert="horz" wrap="square" lIns="91440" tIns="45720" rIns="91440" bIns="45720" numCol="1" spcCol="0" rtlCol="0" fromWordArt="0" anchor="b" anchorCtr="0" forceAA="0" compatLnSpc="1">
-                          <a:prstTxWarp prst="textNoShape">
-                            <a:avLst/>
-                          </a:prstTxWarp>
-                          <a:noAutofit/>
-                        </wps:bodyPr>
-                      </wps:wsp>
-                      <pic:pic xmlns:pic="http://schemas.openxmlformats.org/drawingml/2006/picture">
-                        <pic:nvPicPr>
-                          <pic:cNvPr id="4" name="Imagen 4"/>
-                          <pic:cNvPicPr>
-                            <a:picLocks noChangeAspect="1"/>
-                          </pic:cNvPicPr>
-                        </pic:nvPicPr>
-                        <pic:blipFill>
-                          <a:blip r:embed="rId8">
-                            <a:extLst>
-                              <a:ext uri="{28A0092B-C50C-407E-A947-70E740481C1C}">
-                                <a14:useLocalDpi xmlns:a14="http://schemas.microsoft.com/office/drawing/2010/main" val="0"/>
-                              </a:ext>
-                            </a:extLst>
-                          </a:blip>
-                          <a:srcRect/>
-                          <a:stretch>
-                            <a:fillRect/>
-                          </a:stretch>
-                        </pic:blipFill>
-                        <pic:spPr bwMode="auto">
-                          <a:xfrm>
-                            <a:off x="400050" y="561975"/>
-                            <a:ext cx="1438275" cy="1438275"/>
-                          </a:xfrm>
-                          <a:prstGeom prst="rect">
-                            <a:avLst/>
-                          </a:prstGeom>
-                          <a:noFill/>
-                          <a:ln>
-                            <a:noFill/>
-                          </a:ln>
-                        </pic:spPr>
-                      </pic:pic>
-                    </wpg:wgp>
-                  </a:graphicData>
-                </a:graphic>
-              </wp:anchor>
-            </w:drawing>
-          </mc:Choice>
-          <mc:Fallback>
-            <w:pict>
-              <v:group id="Grupo 13" o:spid="_x0000_s1033" style="position:absolute;margin-left:-3pt;margin-top:1.5pt;width:177pt;height:233.25pt;z-index:251642880;mso-position-horizontal-relative:margin" coordsize="22479,29622" o:gfxdata="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">
-                <v:roundrect id="Rectángulo: esquinas redondeadas 3" o:spid="_x0000_s1034" style="position:absolute;width:22479;height:29622;visibility:visible;mso-wrap-style:square;v-text-anchor:bottom" arcsize="10923f" o:gfxdata="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" filled="f" strokecolor="black [3200]" strokeweight="4.5pt">
-                  <v:textbox>
-                    <w:txbxContent>
-                      <w:p>
-                        <w:pPr>
-                          <w:jc w:val="center"/>
-                          <w:rPr>
-                            <w:b/>
-                            <w:sz w:val="36"/>
-                            <w:lang w:val="es-ES"/>
-                          </w:rPr>
-                        </w:pPr>
-                        <w:proofErr w:type="spellStart"/>
-                        <w:r>
-                          <w:rPr>
-                            <w:b/>
-                            <w:color w:val="000000"/>
-                            <w:sz w:val="36"/>
-                            <w:lang w:val="es-ES"/>
-                          </w:rPr>
-                          <w:t>Dev</w:t>
-                        </w:r>
-                        <w:proofErr w:type="spellEnd"/>
-                        <w:r>
-                          <w:rPr>
-                            <w:b/>
-                            <w:color w:val="000000"/>
-                            <w:sz w:val="36"/>
-                            <w:lang w:val="es-ES"/>
-                          </w:rPr>
-                          <w:t xml:space="preserve"> </w:t>
-                        </w:r>
-                        <w:proofErr w:type="spellStart"/>
-                        <w:r>
-                          <w:rPr>
-                            <w:b/>
-                            <w:color w:val="000000"/>
-                            <w:sz w:val="36"/>
-                            <w:lang w:val="es-ES"/>
-                          </w:rPr>
-                          <w:t>Team</w:t>
-                        </w:r>
-                        <w:proofErr w:type="spellEnd"/>
-                      </w:p>
-                    </w:txbxContent>
-                  </v:textbox>
-                </v:roundrect>
-                <v:shape id="Imagen 4" o:spid="_x0000_s1035" type="#_x0000_t75" style="position:absolute;left:4000;top:5619;width:14383;height:14383;visibility:visible;mso-wrap-style:square" o:gfxdata="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">
-                  <v:imagedata r:id="rId9" o:title=""/>
-                  <v:path arrowok="t"/>
-                </v:shape>
-                <w10:wrap anchorx="margin"/>
-              </v:group>
-            </w:pict>
-          </mc:Fallback>
-        </mc:AlternateContent>
-      </w:r>
-    </w:p>
-    <w:p>
-      <w:r>
-        <w:rPr>
-          <w:noProof/>
-          <w:lang w:eastAsia="es-CO"/>
-        </w:rPr>
-        <w:drawing>
-          <wp:anchor distT="0" distB="0" distL="114300" distR="114300" simplePos="0" relativeHeight="251660288" behindDoc="1" locked="0" layoutInCell="1" allowOverlap="1">
-            <wp:simplePos x="0" y="0"/>
-            <wp:positionH relativeFrom="column">
-              <wp:posOffset>7395845</wp:posOffset>
-            </wp:positionH>
-            <wp:positionV relativeFrom="paragraph">
-              <wp:posOffset>170996</wp:posOffset>
-            </wp:positionV>
-            <wp:extent cx="1727835" cy="1727835"/>
-            <wp:effectExtent l="0" t="0" r="0" b="5715"/>
-            <wp:wrapTight wrapText="bothSides">
-              <wp:wrapPolygon edited="0">
-                <wp:start x="8335" y="0"/>
-                <wp:lineTo x="6668" y="714"/>
-                <wp:lineTo x="2620" y="3572"/>
-                <wp:lineTo x="2620" y="5716"/>
-                <wp:lineTo x="3096" y="7621"/>
-                <wp:lineTo x="2143" y="10002"/>
-                <wp:lineTo x="1429" y="11193"/>
-                <wp:lineTo x="1429" y="11669"/>
-                <wp:lineTo x="4287" y="15241"/>
-                <wp:lineTo x="5239" y="19052"/>
-                <wp:lineTo x="5239" y="20004"/>
-                <wp:lineTo x="6192" y="21433"/>
-                <wp:lineTo x="7144" y="21433"/>
-                <wp:lineTo x="14289" y="21433"/>
-                <wp:lineTo x="15003" y="21433"/>
-                <wp:lineTo x="16432" y="19766"/>
-                <wp:lineTo x="16194" y="19052"/>
-                <wp:lineTo x="17385" y="15241"/>
-                <wp:lineTo x="20243" y="11431"/>
-                <wp:lineTo x="18576" y="8811"/>
-                <wp:lineTo x="19052" y="4763"/>
-                <wp:lineTo x="19052" y="3572"/>
-                <wp:lineTo x="15241" y="953"/>
-                <wp:lineTo x="13098" y="0"/>
-                <wp:lineTo x="8335" y="0"/>
-              </wp:wrapPolygon>
-            </wp:wrapTight>
-            <wp:docPr id="16" name="Imagen 16"/>
-            <wp:cNvGraphicFramePr>
-              <a:graphicFrameLocks xmlns:a="http://schemas.openxmlformats.org/drawingml/2006/main" noChangeAspect="1"/>
-            </wp:cNvGraphicFramePr>
-            <a:graphic xmlns:a="http://schemas.openxmlformats.org/drawingml/2006/main">
-              <a:graphicData uri="http://schemas.openxmlformats.org/drawingml/2006/picture">
-                <pic:pic xmlns:pic="http://schemas.openxmlformats.org/drawingml/2006/picture">
-                  <pic:nvPicPr>
-                    <pic:cNvPr id="0" name="Picture 9"/>
-                    <pic:cNvPicPr>
-                      <a:picLocks noChangeAspect="1" noChangeArrowheads="1"/>
-                    </pic:cNvPicPr>
-                  </pic:nvPicPr>
-                  <pic:blipFill>
-                    <a:blip r:embed="rId10">
-                      <a:extLst>
-                        <a:ext uri="{28A0092B-C50C-407E-A947-70E740481C1C}">
-                          <a14:useLocalDpi xmlns:a14="http://schemas.microsoft.com/office/drawing/2010/main" val="0"/>
-                        </a:ext>
-                      </a:extLst>
-                    </a:blip>
-                    <a:srcRect/>
-                    <a:stretch>
-                      <a:fillRect/>
-                    </a:stretch>
-                  </pic:blipFill>
-                  <pic:spPr bwMode="auto">
-                    <a:xfrm>
-                      <a:off x="0" y="0"/>
-                      <a:ext cx="1727835" cy="1727835"/>
-                    </a:xfrm>
-                    <a:prstGeom prst="rect">
-                      <a:avLst/>
-                    </a:prstGeom>
-                    <a:noFill/>
-                    <a:ln>
-                      <a:noFill/>
-                    </a:ln>
-                  </pic:spPr>
-                </pic:pic>
-              </a:graphicData>
-            </a:graphic>
-            <wp14:sizeRelH relativeFrom="margin">
-              <wp14:pctWidth>0</wp14:pctWidth>
-            </wp14:sizeRelH>
-            <wp14:sizeRelV relativeFrom="margin">
-              <wp14:pctHeight>0</wp14:pctHeight>
-            </wp14:sizeRelV>
-          </wp:anchor>
-        </w:drawing>
-      </w:r>
-    </w:p>
-    <w:p/>
-    <w:p/>
-    <w:p/>
-    <w:p/>
-    <w:p/>
-    <w:p/>
-    <w:p/>
-    <w:p/>
-    <w:p/>
-    <w:p>
-      <w:r>
-        <w:rPr>
-          <w:noProof/>
-          <w:lang w:eastAsia="es-CO"/>
-        </w:rPr>
-        <mc:AlternateContent>
-          <mc:Choice Requires="wps">
-            <w:drawing>
-              <wp:anchor distT="0" distB="0" distL="114300" distR="114300" simplePos="0" relativeHeight="251657216" behindDoc="0" locked="0" layoutInCell="1" allowOverlap="1" wp14:anchorId="782D162A" wp14:editId="74B83C32">
-                <wp:simplePos x="0" y="0"/>
-                <wp:positionH relativeFrom="column">
-                  <wp:posOffset>4800600</wp:posOffset>
-                </wp:positionH>
-                <wp:positionV relativeFrom="paragraph">
-                  <wp:posOffset>104140</wp:posOffset>
-                </wp:positionV>
-                <wp:extent cx="2247900" cy="2962275"/>
-                <wp:effectExtent l="19050" t="19050" r="38100" b="47625"/>
-                <wp:wrapNone/>
-                <wp:docPr id="11" name="Rectángulo: esquinas redondeadas 11"/>
-                <wp:cNvGraphicFramePr/>
-                <a:graphic xmlns:a="http://schemas.openxmlformats.org/drawingml/2006/main">
-                  <a:graphicData uri="http://schemas.microsoft.com/office/word/2010/wordprocessingShape">
-                    <wps:wsp>
-                      <wps:cNvSpPr/>
-                      <wps:spPr>
-                        <a:xfrm>
-                          <a:off x="0" y="0"/>
-                          <a:ext cx="2247900" cy="2962275"/>
-                        </a:xfrm>
-                        <a:prstGeom prst="roundRect">
-                          <a:avLst/>
-                        </a:prstGeom>
-                        <a:noFill/>
-                        <a:ln w="57150" cap="flat" cmpd="sng" algn="ctr">
-                          <a:solidFill>
-                            <a:schemeClr val="dk1"/>
-                          </a:solidFill>
-                          <a:prstDash val="solid"/>
-                          <a:round/>
-                          <a:headEnd type="none" w="med" len="med"/>
-                          <a:tailEnd type="none" w="med" len="med"/>
-                        </a:ln>
-                      </wps:spPr>
-                      <wps:style>
-                        <a:lnRef idx="0">
-                          <a:scrgbClr r="0" g="0" b="0"/>
-                        </a:lnRef>
-                        <a:fillRef idx="0">
-                          <a:scrgbClr r="0" g="0" b="0"/>
-                        </a:fillRef>
-                        <a:effectRef idx="0">
-                          <a:scrgbClr r="0" g="0" b="0"/>
-                        </a:effectRef>
-                        <a:fontRef idx="minor">
-                          <a:schemeClr val="dk1"/>
-                        </a:fontRef>
-                      </wps:style>
-                      <wps:txbx>
-                        <w:txbxContent>
-                          <w:p>
-                            <w:pPr>
-                              <w:jc w:val="center"/>
-                              <w:rPr>
-                                <w:b/>
-                                <w:sz w:val="36"/>
-                                <w:lang w:val="es-ES"/>
-                              </w:rPr>
-                            </w:pPr>
-                            <w:r>
-                              <w:rPr>
-                                <w:b/>
-                                <w:color w:val="000000"/>
-                                <w:sz w:val="36"/>
-                                <w:lang w:val="es-ES"/>
-                              </w:rPr>
-                              <w:t xml:space="preserve">Business </w:t>
-                            </w:r>
-                            <w:proofErr w:type="spellStart"/>
-                            <w:r>
-                              <w:rPr>
-                                <w:b/>
-                                <w:color w:val="000000"/>
-                                <w:sz w:val="36"/>
-                                <w:lang w:val="es-ES"/>
-                              </w:rPr>
-                              <w:t>Owners</w:t>
-                            </w:r>
-                            <w:proofErr w:type="spellEnd"/>
-                          </w:p>
-                        </w:txbxContent>
-                      </wps:txbx>
-                      <wps:bodyPr rot="0" spcFirstLastPara="0" vertOverflow="overflow" horzOverflow="overflow" vert="horz" wrap="square" lIns="91440" tIns="45720" rIns="91440" bIns="45720" numCol="1" spcCol="0" rtlCol="0" fromWordArt="0" anchor="b" anchorCtr="0" forceAA="0" compatLnSpc="1">
-                        <a:prstTxWarp prst="textNoShape">
-                          <a:avLst/>
-                        </a:prstTxWarp>
-                        <a:noAutofit/>
-                      </wps:bodyPr>
-                    </wps:wsp>
-                  </a:graphicData>
-                </a:graphic>
-              </wp:anchor>
-            </w:drawing>
-          </mc:Choice>
-          <mc:Fallback>
-            <w:pict>
-              <v:roundrect w14:anchorId="782D162A" id="Rectángulo: esquinas redondeadas 11" o:spid="_x0000_s1036" style="position:absolute;margin-left:378pt;margin-top:8.2pt;width:177pt;height:233.25pt;z-index:251657216;visibility:visible;mso-wrap-style:square;mso-wrap-distance-left:9pt;mso-wrap-distance-top:0;mso-wrap-distance-right:9pt;mso-wrap-distance-bottom:0;mso-position-horizontal:absolute;mso-position-horizontal-relative:text;mso-position-vertical:absolute;mso-position-vertical-relative:text;v-text-anchor:bottom" arcsize="10923f" o:gfxdata="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" filled="f" strokecolor="black [3200]" strokeweight="4.5pt">
-                <v:textbox>
-                  <w:txbxContent>
-                    <w:p>
-                      <w:pPr>
-                        <w:jc w:val="center"/>
-                        <w:rPr>
-                          <w:b/>
-                          <w:sz w:val="36"/>
-                          <w:lang w:val="es-ES"/>
-                        </w:rPr>
-                      </w:pPr>
-                      <w:r>
-                        <w:rPr>
-                          <w:b/>
-                          <w:color w:val="000000"/>
-                          <w:sz w:val="36"/>
-                          <w:lang w:val="es-ES"/>
-                        </w:rPr>
-                        <w:t xml:space="preserve">Business </w:t>
-                      </w:r>
-                      <w:proofErr w:type="spellStart"/>
-                      <w:r>
-                        <w:rPr>
-                          <w:b/>
-                          <w:color w:val="000000"/>
-                          <w:sz w:val="36"/>
-                          <w:lang w:val="es-ES"/>
-                        </w:rPr>
-                        <w:t>Owners</w:t>
-                      </w:r>
-                      <w:proofErr w:type="spellEnd"/>
-                    </w:p>
-                  </w:txbxContent>
-                </v:textbox>
-              </v:roundrect>
-            </w:pict>
-          </mc:Fallback>
-        </mc:AlternateContent>
-      </w:r>
-      <w:r>
-        <w:rPr>
-          <w:noProof/>
-          <w:lang w:eastAsia="es-CO"/>
-        </w:rPr>
-        <mc:AlternateContent>
-          <mc:Choice Requires="wps">
-            <w:drawing>
-              <wp:anchor distT="0" distB="0" distL="114300" distR="114300" simplePos="0" relativeHeight="251655168" behindDoc="0" locked="0" layoutInCell="1" allowOverlap="1" wp14:anchorId="782D162A" wp14:editId="74B83C32">
-                <wp:simplePos x="0" y="0"/>
-                <wp:positionH relativeFrom="column">
-                  <wp:posOffset>2400300</wp:posOffset>
-                </wp:positionH>
-                <wp:positionV relativeFrom="paragraph">
-                  <wp:posOffset>106045</wp:posOffset>
-                </wp:positionV>
-                <wp:extent cx="2247900" cy="2962275"/>
-                <wp:effectExtent l="19050" t="19050" r="38100" b="47625"/>
-                <wp:wrapNone/>
-                <wp:docPr id="10" name="Rectángulo: esquinas redondeadas 10"/>
-                <wp:cNvGraphicFramePr/>
-                <a:graphic xmlns:a="http://schemas.openxmlformats.org/drawingml/2006/main">
-                  <a:graphicData uri="http://schemas.microsoft.com/office/word/2010/wordprocessingShape">
-                    <wps:wsp>
-                      <wps:cNvSpPr/>
-                      <wps:spPr>
-                        <a:xfrm>
-                          <a:off x="0" y="0"/>
-                          <a:ext cx="2247900" cy="2962275"/>
-                        </a:xfrm>
-                        <a:prstGeom prst="roundRect">
-                          <a:avLst/>
-                        </a:prstGeom>
-                        <a:noFill/>
-                        <a:ln w="57150" cap="flat" cmpd="sng" algn="ctr">
-                          <a:solidFill>
-                            <a:schemeClr val="dk1"/>
-                          </a:solidFill>
-                          <a:prstDash val="solid"/>
-                          <a:round/>
-                          <a:headEnd type="none" w="med" len="med"/>
-                          <a:tailEnd type="none" w="med" len="med"/>
-                        </a:ln>
-                      </wps:spPr>
-                      <wps:style>
-                        <a:lnRef idx="0">
-                          <a:scrgbClr r="0" g="0" b="0"/>
-                        </a:lnRef>
-                        <a:fillRef idx="0">
-                          <a:scrgbClr r="0" g="0" b="0"/>
-                        </a:fillRef>
-                        <a:effectRef idx="0">
-                          <a:scrgbClr r="0" g="0" b="0"/>
-                        </a:effectRef>
-                        <a:fontRef idx="minor">
-                          <a:schemeClr val="dk1"/>
-                        </a:fontRef>
-                      </wps:style>
-                      <wps:txbx>
-                        <w:txbxContent>
-                          <w:p>
-                            <w:pPr>
-                              <w:jc w:val="center"/>
-                              <w:rPr>
-                                <w:b/>
-                                <w:sz w:val="36"/>
-                                <w:lang w:val="es-ES"/>
-                              </w:rPr>
-                            </w:pPr>
-                            <w:proofErr w:type="spellStart"/>
-                            <w:r>
-                              <w:rPr>
-                                <w:b/>
-                                <w:color w:val="000000"/>
-                                <w:sz w:val="36"/>
-                                <w:lang w:val="es-ES"/>
-                              </w:rPr>
-                              <w:t>System</w:t>
-                            </w:r>
-                            <w:proofErr w:type="spellEnd"/>
-                            <w:r>
-                              <w:rPr>
-                                <w:b/>
-                                <w:color w:val="000000"/>
-                                <w:sz w:val="36"/>
-                                <w:lang w:val="es-ES"/>
-                              </w:rPr>
-                              <w:t xml:space="preserve"> </w:t>
-                            </w:r>
-                            <w:proofErr w:type="spellStart"/>
-                            <w:r>
-                              <w:rPr>
-                                <w:b/>
-                                <w:color w:val="000000"/>
-                                <w:sz w:val="36"/>
-                                <w:lang w:val="es-ES"/>
-                              </w:rPr>
-                              <w:t>Architect</w:t>
-                            </w:r>
-                            <w:proofErr w:type="spellEnd"/>
-                          </w:p>
-                        </w:txbxContent>
-                      </wps:txbx>
-                      <wps:bodyPr rot="0" spcFirstLastPara="0" vertOverflow="overflow" horzOverflow="overflow" vert="horz" wrap="square" lIns="91440" tIns="45720" rIns="91440" bIns="45720" numCol="1" spcCol="0" rtlCol="0" fromWordArt="0" anchor="b" anchorCtr="0" forceAA="0" compatLnSpc="1">
-                        <a:prstTxWarp prst="textNoShape">
-                          <a:avLst/>
-                        </a:prstTxWarp>
-                        <a:noAutofit/>
-                      </wps:bodyPr>
-                    </wps:wsp>
-                  </a:graphicData>
-                </a:graphic>
-              </wp:anchor>
-            </w:drawing>
-          </mc:Choice>
-          <mc:Fallback>
-            <w:pict>
-              <v:roundrect w14:anchorId="782D162A" id="Rectángulo: esquinas redondeadas 10" o:spid="_x0000_s1037" style="position:absolute;margin-left:189pt;margin-top:8.35pt;width:177pt;height:233.25pt;z-index:251655168;visibility:visible;mso-wrap-style:square;mso-wrap-distance-left:9pt;mso-wrap-distance-top:0;mso-wrap-distance-right:9pt;mso-wrap-distance-bottom:0;mso-position-horizontal:absolute;mso-position-horizontal-relative:text;mso-position-vertical:absolute;mso-position-vertical-relative:text;v-text-anchor:bottom" arcsize="10923f" o:gfxdata="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" filled="f" strokecolor="black [3200]" strokeweight="4.5pt">
-                <v:textbox>
-                  <w:txbxContent>
-                    <w:p>
-                      <w:pPr>
-                        <w:jc w:val="center"/>
-                        <w:rPr>
-                          <w:b/>
-                          <w:sz w:val="36"/>
-                          <w:lang w:val="es-ES"/>
-                        </w:rPr>
-                      </w:pPr>
-                      <w:proofErr w:type="spellStart"/>
-                      <w:r>
-                        <w:rPr>
-                          <w:b/>
-                          <w:color w:val="000000"/>
-                          <w:sz w:val="36"/>
-                          <w:lang w:val="es-ES"/>
-                        </w:rPr>
-                        <w:t>System</w:t>
-                      </w:r>
-                      <w:proofErr w:type="spellEnd"/>
-                      <w:r>
-                        <w:rPr>
-                          <w:b/>
-                          <w:color w:val="000000"/>
-                          <w:sz w:val="36"/>
-                          <w:lang w:val="es-ES"/>
-                        </w:rPr>
-                        <w:t xml:space="preserve"> </w:t>
-                      </w:r>
-                      <w:proofErr w:type="spellStart"/>
-                      <w:r>
-                        <w:rPr>
-                          <w:b/>
-                          <w:color w:val="000000"/>
-                          <w:sz w:val="36"/>
-                          <w:lang w:val="es-ES"/>
-                        </w:rPr>
-                        <w:t>Architect</w:t>
-                      </w:r>
-                      <w:proofErr w:type="spellEnd"/>
-                    </w:p>
-                  </w:txbxContent>
-                </v:textbox>
-              </v:roundrect>
-            </w:pict>
-          </mc:Fallback>
-        </mc:AlternateContent>
-      </w:r>
-      <w:r>
-        <w:rPr>
-          <w:noProof/>
-          <w:lang w:eastAsia="es-CO"/>
-        </w:rPr>
-        <mc:AlternateContent>
-          <mc:Choice Requires="wps">
-            <w:drawing>
-              <wp:anchor distT="0" distB="0" distL="114300" distR="114300" simplePos="0" relativeHeight="251653120" behindDoc="0" locked="0" layoutInCell="1" allowOverlap="1" wp14:anchorId="782D162A" wp14:editId="74B83C32">
-                <wp:simplePos x="0" y="0"/>
-                <wp:positionH relativeFrom="margin">
-                  <wp:align>left</wp:align>
-                </wp:positionH>
-                <wp:positionV relativeFrom="paragraph">
-                  <wp:posOffset>163195</wp:posOffset>
-                </wp:positionV>
-                <wp:extent cx="2247900" cy="2962275"/>
-                <wp:effectExtent l="19050" t="19050" r="38100" b="47625"/>
-                <wp:wrapNone/>
-                <wp:docPr id="9" name="Rectángulo: esquinas redondeadas 9"/>
-                <wp:cNvGraphicFramePr/>
-                <a:graphic xmlns:a="http://schemas.openxmlformats.org/drawingml/2006/main">
-                  <a:graphicData uri="http://schemas.microsoft.com/office/word/2010/wordprocessingShape">
-                    <wps:wsp>
-                      <wps:cNvSpPr/>
-                      <wps:spPr>
-                        <a:xfrm>
-                          <a:off x="0" y="0"/>
-                          <a:ext cx="2247900" cy="2962275"/>
-                        </a:xfrm>
-                        <a:prstGeom prst="roundRect">
-                          <a:avLst/>
-                        </a:prstGeom>
-                        <a:noFill/>
-                        <a:ln w="57150" cap="flat" cmpd="sng" algn="ctr">
-                          <a:solidFill>
-                            <a:schemeClr val="dk1"/>
-                          </a:solidFill>
-                          <a:prstDash val="solid"/>
-                          <a:round/>
-                          <a:headEnd type="none" w="med" len="med"/>
-                          <a:tailEnd type="none" w="med" len="med"/>
-                        </a:ln>
-                      </wps:spPr>
-                      <wps:style>
-                        <a:lnRef idx="0">
-                          <a:scrgbClr r="0" g="0" b="0"/>
-                        </a:lnRef>
-                        <a:fillRef idx="0">
-                          <a:scrgbClr r="0" g="0" b="0"/>
-                        </a:fillRef>
-                        <a:effectRef idx="0">
-                          <a:scrgbClr r="0" g="0" b="0"/>
-                        </a:effectRef>
-                        <a:fontRef idx="minor">
-                          <a:schemeClr val="dk1"/>
-                        </a:fontRef>
-                      </wps:style>
-                      <wps:txbx>
-                        <w:txbxContent>
-                          <w:p>
-                            <w:pPr>
-                              <w:jc w:val="center"/>
-                              <w:rPr>
-                                <w:b/>
-                                <w:sz w:val="36"/>
-                                <w:lang w:val="es-ES"/>
-                              </w:rPr>
-                            </w:pPr>
-                            <w:r>
-                              <w:rPr>
-                                <w:b/>
-                                <w:color w:val="000000"/>
-                                <w:sz w:val="36"/>
-                                <w:lang w:val="es-ES"/>
-                              </w:rPr>
-                              <w:t>Product Management</w:t>
-                            </w:r>
-                          </w:p>
-                        </w:txbxContent>
-                      </wps:txbx>
-                      <wps:bodyPr rot="0" spcFirstLastPara="0" vertOverflow="overflow" horzOverflow="overflow" vert="horz" wrap="square" lIns="91440" tIns="45720" rIns="91440" bIns="45720" numCol="1" spcCol="0" rtlCol="0" fromWordArt="0" anchor="b" anchorCtr="0" forceAA="0" compatLnSpc="1">
-                        <a:prstTxWarp prst="textNoShape">
-                          <a:avLst/>
-                        </a:prstTxWarp>
-                        <a:noAutofit/>
-                      </wps:bodyPr>
-                    </wps:wsp>
-                  </a:graphicData>
-                </a:graphic>
-              </wp:anchor>
-            </w:drawing>
-          </mc:Choice>
-          <mc:Fallback>
-            <w:pict>
-              <v:roundrect w14:anchorId="782D162A" id="Rectángulo: esquinas redondeadas 9" o:spid="_x0000_s1038" style="position:absolute;margin-left:0;margin-top:12.85pt;width:177pt;height:233.25pt;z-index:251653120;visibility:visible;mso-wrap-style:square;mso-wrap-distance-left:9pt;mso-wrap-distance-top:0;mso-wrap-distance-right:9pt;mso-wrap-distance-bottom:0;mso-position-horizontal:left;mso-position-horizontal-relative:margin;mso-position-vertical:absolute;mso-position-vertical-relative:text;v-text-anchor:bottom" arcsize="10923f" o:gfxdata="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" filled="f" strokecolor="black [3200]" strokeweight="4.5pt">
-                <v:textbox>
-                  <w:txbxContent>
-                    <w:p>
-                      <w:pPr>
-                        <w:jc w:val="center"/>
-                        <w:rPr>
-                          <w:b/>
-                          <w:sz w:val="36"/>
-                          <w:lang w:val="es-ES"/>
-                        </w:rPr>
-                      </w:pPr>
-                      <w:r>
-                        <w:rPr>
-                          <w:b/>
-                          <w:color w:val="000000"/>
-                          <w:sz w:val="36"/>
-                          <w:lang w:val="es-ES"/>
-                        </w:rPr>
-                        <w:t>Product Management</w:t>
-                      </w:r>
-                    </w:p>
-                  </w:txbxContent>
-                </v:textbox>
-                <w10:wrap anchorx="margin"/>
-              </v:roundrect>
-            </w:pict>
-          </mc:Fallback>
-        </mc:AlternateContent>
-      </w:r>
-    </w:p>
-    <w:p>
-      <w:r>
-        <w:rPr>
-          <w:noProof/>
-          <w:lang w:eastAsia="es-CO"/>
-        </w:rPr>
-        <w:drawing>
-          <wp:anchor distT="0" distB="0" distL="114300" distR="114300" simplePos="0" relativeHeight="251663360" behindDoc="1" locked="0" layoutInCell="1" allowOverlap="1">
-            <wp:simplePos x="0" y="0"/>
-            <wp:positionH relativeFrom="margin">
-              <wp:posOffset>5095875</wp:posOffset>
-            </wp:positionH>
-            <wp:positionV relativeFrom="paragraph">
-              <wp:posOffset>201295</wp:posOffset>
-            </wp:positionV>
-            <wp:extent cx="1590675" cy="1590675"/>
-            <wp:effectExtent l="0" t="0" r="9525" b="0"/>
-            <wp:wrapTight wrapText="bothSides">
-              <wp:wrapPolygon edited="0">
-                <wp:start x="8795" y="2328"/>
-                <wp:lineTo x="2587" y="3622"/>
-                <wp:lineTo x="259" y="4656"/>
-                <wp:lineTo x="259" y="10089"/>
-                <wp:lineTo x="2846" y="11123"/>
-                <wp:lineTo x="0" y="11123"/>
-                <wp:lineTo x="0" y="16814"/>
-                <wp:lineTo x="5691" y="19143"/>
-                <wp:lineTo x="15780" y="19143"/>
-                <wp:lineTo x="21471" y="16814"/>
-                <wp:lineTo x="21471" y="11123"/>
-                <wp:lineTo x="18625" y="11123"/>
-                <wp:lineTo x="21471" y="9830"/>
-                <wp:lineTo x="21471" y="5432"/>
-                <wp:lineTo x="18884" y="4139"/>
-                <wp:lineTo x="12675" y="2328"/>
-                <wp:lineTo x="8795" y="2328"/>
-              </wp:wrapPolygon>
-            </wp:wrapTight>
-            <wp:docPr id="20" name="Imagen 20"/>
-            <wp:cNvGraphicFramePr>
-              <a:graphicFrameLocks xmlns:a="http://schemas.openxmlformats.org/drawingml/2006/main" noChangeAspect="1"/>
-            </wp:cNvGraphicFramePr>
-            <a:graphic xmlns:a="http://schemas.openxmlformats.org/drawingml/2006/main">
-              <a:graphicData uri="http://schemas.openxmlformats.org/drawingml/2006/picture">
-                <pic:pic xmlns:pic="http://schemas.openxmlformats.org/drawingml/2006/picture">
-                  <pic:nvPicPr>
-                    <pic:cNvPr id="0" name="Picture 17"/>
-                    <pic:cNvPicPr>
-                      <a:picLocks noChangeAspect="1" noChangeArrowheads="1"/>
-                    </pic:cNvPicPr>
-                  </pic:nvPicPr>
-                  <pic:blipFill>
-                    <a:blip r:embed="rId11">
-                      <a:extLst>
-                        <a:ext uri="{28A0092B-C50C-407E-A947-70E740481C1C}">
-                          <a14:useLocalDpi xmlns:a14="http://schemas.microsoft.com/office/drawing/2010/main" val="0"/>
-                        </a:ext>
-                      </a:extLst>
-                    </a:blip>
-                    <a:srcRect/>
-                    <a:stretch>
-                      <a:fillRect/>
-                    </a:stretch>
-                  </pic:blipFill>
-                  <pic:spPr bwMode="auto">
-                    <a:xfrm>
-                      <a:off x="0" y="0"/>
-                      <a:ext cx="1590675" cy="1590675"/>
-                    </a:xfrm>
-                    <a:prstGeom prst="rect">
-                      <a:avLst/>
-                    </a:prstGeom>
-                    <a:noFill/>
-                    <a:ln>
-                      <a:noFill/>
-                    </a:ln>
-                  </pic:spPr>
-                </pic:pic>
-              </a:graphicData>
-            </a:graphic>
-            <wp14:sizeRelH relativeFrom="margin">
-              <wp14:pctWidth>0</wp14:pctWidth>
-            </wp14:sizeRelH>
-            <wp14:sizeRelV relativeFrom="margin">
-              <wp14:pctHeight>0</wp14:pctHeight>
-            </wp14:sizeRelV>
-          </wp:anchor>
-        </w:drawing>
-      </w:r>
-    </w:p>
-    <w:p>
-      <w:r>
-        <w:rPr>
-          <w:noProof/>
-          <w:lang w:eastAsia="es-CO"/>
-        </w:rPr>
-        <w:drawing>
-          <wp:anchor distT="0" distB="0" distL="114300" distR="114300" simplePos="0" relativeHeight="251662336" behindDoc="1" locked="0" layoutInCell="1" allowOverlap="1">
-            <wp:simplePos x="0" y="0"/>
-            <wp:positionH relativeFrom="column">
-              <wp:posOffset>2724150</wp:posOffset>
-            </wp:positionH>
-            <wp:positionV relativeFrom="paragraph">
-              <wp:posOffset>10795</wp:posOffset>
-            </wp:positionV>
-            <wp:extent cx="1571625" cy="1571625"/>
-            <wp:effectExtent l="0" t="0" r="9525" b="9525"/>
-            <wp:wrapTight wrapText="bothSides">
-              <wp:wrapPolygon edited="0">
-                <wp:start x="10211" y="0"/>
-                <wp:lineTo x="8640" y="2618"/>
-                <wp:lineTo x="8640" y="2880"/>
-                <wp:lineTo x="10735" y="4189"/>
-                <wp:lineTo x="3927" y="5498"/>
-                <wp:lineTo x="785" y="6807"/>
-                <wp:lineTo x="524" y="9425"/>
-                <wp:lineTo x="524" y="13353"/>
-                <wp:lineTo x="1047" y="15709"/>
-                <wp:lineTo x="1833" y="16756"/>
-                <wp:lineTo x="0" y="18589"/>
-                <wp:lineTo x="0" y="21469"/>
-                <wp:lineTo x="21469" y="21469"/>
-                <wp:lineTo x="21469" y="20422"/>
-                <wp:lineTo x="9949" y="16756"/>
-                <wp:lineTo x="11520" y="16756"/>
-                <wp:lineTo x="18589" y="13353"/>
-                <wp:lineTo x="21469" y="7069"/>
-                <wp:lineTo x="21469" y="1833"/>
-                <wp:lineTo x="18589" y="0"/>
-                <wp:lineTo x="10211" y="0"/>
-              </wp:wrapPolygon>
-            </wp:wrapTight>
-            <wp:docPr id="19" name="Imagen 19"/>
-            <wp:cNvGraphicFramePr>
-              <a:graphicFrameLocks xmlns:a="http://schemas.openxmlformats.org/drawingml/2006/main" noChangeAspect="1"/>
-            </wp:cNvGraphicFramePr>
-            <a:graphic xmlns:a="http://schemas.openxmlformats.org/drawingml/2006/main">
-              <a:graphicData uri="http://schemas.openxmlformats.org/drawingml/2006/picture">
-                <pic:pic xmlns:pic="http://schemas.openxmlformats.org/drawingml/2006/picture">
-                  <pic:nvPicPr>
-                    <pic:cNvPr id="0" name="Picture 15"/>
-                    <pic:cNvPicPr>
-                      <a:picLocks noChangeAspect="1" noChangeArrowheads="1"/>
-                    </pic:cNvPicPr>
-                  </pic:nvPicPr>
-                  <pic:blipFill>
-                    <a:blip r:embed="rId12">
-                      <a:extLst>
-                        <a:ext uri="{28A0092B-C50C-407E-A947-70E740481C1C}">
-                          <a14:useLocalDpi xmlns:a14="http://schemas.microsoft.com/office/drawing/2010/main" val="0"/>
-                        </a:ext>
-                      </a:extLst>
-                    </a:blip>
-                    <a:srcRect/>
-                    <a:stretch>
-                      <a:fillRect/>
-                    </a:stretch>
-                  </pic:blipFill>
-                  <pic:spPr bwMode="auto">
-                    <a:xfrm>
-                      <a:off x="0" y="0"/>
-                      <a:ext cx="1571625" cy="1571625"/>
-                    </a:xfrm>
-                    <a:prstGeom prst="rect">
-                      <a:avLst/>
-                    </a:prstGeom>
-                    <a:noFill/>
-                    <a:ln>
-                      <a:noFill/>
-                    </a:ln>
-                  </pic:spPr>
-                </pic:pic>
-              </a:graphicData>
-            </a:graphic>
-            <wp14:sizeRelH relativeFrom="margin">
-              <wp14:pctWidth>0</wp14:pctWidth>
-            </wp14:sizeRelH>
-            <wp14:sizeRelV relativeFrom="margin">
-              <wp14:pctHeight>0</wp14:pctHeight>
-            </wp14:sizeRelV>
-          </wp:anchor>
-        </w:drawing>
-      </w:r>
-      <w:r>
-        <w:rPr>
-          <w:noProof/>
-          <w:lang w:eastAsia="es-CO"/>
-        </w:rPr>
-        <w:drawing>
-          <wp:anchor distT="0" distB="0" distL="114300" distR="114300" simplePos="0" relativeHeight="251661312" behindDoc="1" locked="0" layoutInCell="1" allowOverlap="1">
-            <wp:simplePos x="0" y="0"/>
-            <wp:positionH relativeFrom="margin">
-              <wp:posOffset>428625</wp:posOffset>
-            </wp:positionH>
-            <wp:positionV relativeFrom="paragraph">
-              <wp:posOffset>58420</wp:posOffset>
-            </wp:positionV>
-            <wp:extent cx="1371600" cy="1371600"/>
-            <wp:effectExtent l="0" t="0" r="0" b="0"/>
-            <wp:wrapTight wrapText="bothSides">
-              <wp:wrapPolygon edited="0">
-                <wp:start x="6600" y="0"/>
-                <wp:lineTo x="1200" y="4800"/>
-                <wp:lineTo x="0" y="9600"/>
-                <wp:lineTo x="0" y="17700"/>
-                <wp:lineTo x="5700" y="19200"/>
-                <wp:lineTo x="5700" y="21300"/>
-                <wp:lineTo x="21300" y="21300"/>
-                <wp:lineTo x="21300" y="0"/>
-                <wp:lineTo x="6600" y="0"/>
-              </wp:wrapPolygon>
-            </wp:wrapTight>
-            <wp:docPr id="18" name="Imagen 18"/>
-            <wp:cNvGraphicFramePr>
-              <a:graphicFrameLocks xmlns:a="http://schemas.openxmlformats.org/drawingml/2006/main" noChangeAspect="1"/>
-            </wp:cNvGraphicFramePr>
-            <a:graphic xmlns:a="http://schemas.openxmlformats.org/drawingml/2006/main">
-              <a:graphicData uri="http://schemas.openxmlformats.org/drawingml/2006/picture">
-                <pic:pic xmlns:pic="http://schemas.openxmlformats.org/drawingml/2006/picture">
-                  <pic:nvPicPr>
-                    <pic:cNvPr id="0" name="Picture 13"/>
-                    <pic:cNvPicPr>
-                      <a:picLocks noChangeAspect="1" noChangeArrowheads="1"/>
-                    </pic:cNvPicPr>
-                  </pic:nvPicPr>
-                  <pic:blipFill>
-                    <a:blip r:embed="rId13">
-                      <a:extLst>
-                        <a:ext uri="{28A0092B-C50C-407E-A947-70E740481C1C}">
-                          <a14:useLocalDpi xmlns:a14="http://schemas.microsoft.com/office/drawing/2010/main" val="0"/>
-                        </a:ext>
-                      </a:extLst>
-                    </a:blip>
-                    <a:srcRect/>
-                    <a:stretch>
-                      <a:fillRect/>
-                    </a:stretch>
-                  </pic:blipFill>
-                  <pic:spPr bwMode="auto">
-                    <a:xfrm>
-                      <a:off x="0" y="0"/>
-                      <a:ext cx="1371600" cy="1371600"/>
-                    </a:xfrm>
-                    <a:prstGeom prst="rect">
-                      <a:avLst/>
-                    </a:prstGeom>
-                    <a:noFill/>
-                    <a:ln>
-                      <a:noFill/>
-                    </a:ln>
-                  </pic:spPr>
-                </pic:pic>
-              </a:graphicData>
-            </a:graphic>
-            <wp14:sizeRelH relativeFrom="margin">
-              <wp14:pctWidth>0</wp14:pctWidth>
-            </wp14:sizeRelH>
-            <wp14:sizeRelV relativeFrom="margin">
-              <wp14:pctHeight>0</wp14:pctHeight>
-            </wp14:sizeRelV>
-          </wp:anchor>
-        </w:drawing>
-      </w:r>
-    </w:p>
-    <w:p/>
-    <w:p/>
-    <w:p/>
-    <w:p/>
-    <w:p/>
-    <w:p/>
-    <w:p/>
-    <w:p>
-      <w:pPr>
-        <w:rPr>
-          <w:noProof/>
-        </w:rPr>
-      </w:pPr>
-    </w:p>
-    <w:p>
-      <w:pPr>
-        <w:rPr>
-          <w:noProof/>
-        </w:rPr>
-      </w:pPr>
-    </w:p>
-    <w:p>
-      <w:pPr>
-        <w:rPr>
-          <w:noProof/>
-        </w:rPr>
-      </w:pPr>
-    </w:p>
-    <w:p>
-      <w:pPr>
-        <w:rPr>
-          <w:noProof/>
-        </w:rPr>
-      </w:pPr>
-      <w:r>
-        <w:rPr>
-          <w:noProof/>
-          <w:lang w:eastAsia="es-CO"/>
-        </w:rPr>
-        <w:lastRenderedPageBreak/>
         <mc:AlternateContent>
           <mc:Choice Requires="wpg">
             <w:drawing>
@@ -1666,7 +90,6 @@
                                   <w:lang w:val="es-ES"/>
                                 </w:rPr>
                               </w:pPr>
-                              <w:proofErr w:type="spellStart"/>
                               <w:r>
                                 <w:rPr>
                                   <w:b/>
@@ -1674,9 +97,8 @@
                                   <w:sz w:val="36"/>
                                   <w:lang w:val="es-ES"/>
                                 </w:rPr>
-                                <w:t>Iteration</w:t>
+                                <w:t>Sprint</w:t>
                               </w:r>
-                              <w:proofErr w:type="spellEnd"/>
                             </w:p>
                           </w:txbxContent>
                         </wps:txbx>
@@ -1695,7 +117,7 @@
                           </pic:cNvPicPr>
                         </pic:nvPicPr>
                         <pic:blipFill>
-                          <a:blip r:embed="rId14">
+                          <a:blip r:embed="rId4">
                             <a:extLst>
                               <a:ext uri="{28A0092B-C50C-407E-A947-70E740481C1C}">
                                 <a14:useLocalDpi xmlns:a14="http://schemas.microsoft.com/office/drawing/2010/main" val="0"/>
@@ -1729,8 +151,8 @@
           </mc:Choice>
           <mc:Fallback>
             <w:pict>
-              <v:group id="Grupo 38" o:spid="_x0000_s1039" style="position:absolute;margin-left:557.15pt;margin-top:6.1pt;width:177pt;height:233.25pt;z-index:251684864" coordsize="22479,29622" o:gfxdata="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">
-                <v:roundrect id="Rectángulo: esquinas redondeadas 24" o:spid="_x0000_s1040" style="position:absolute;width:22479;height:29622;visibility:visible;mso-wrap-style:square;v-text-anchor:bottom" arcsize="10923f" o:gfxdata="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" filled="f" strokecolor="black [3200]" strokeweight="4.5pt">
+              <v:group id="Grupo 38" o:spid="_x0000_s1026" style="position:absolute;margin-left:557.15pt;margin-top:6.1pt;width:177pt;height:233.25pt;z-index:251684864" coordsize="22479,29622" o:gfxdata="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">
+                <v:roundrect id="Rectángulo: esquinas redondeadas 24" o:spid="_x0000_s1027" style="position:absolute;width:22479;height:29622;visibility:visible;mso-wrap-style:square;v-text-anchor:bottom" arcsize="10923f" o:gfxdata="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" filled="f" strokecolor="black [3200]" strokeweight="4.5pt">
                   <v:textbox>
                     <w:txbxContent>
                       <w:p>
@@ -1742,7 +164,6 @@
                             <w:lang w:val="es-ES"/>
                           </w:rPr>
                         </w:pPr>
-                        <w:proofErr w:type="spellStart"/>
                         <w:r>
                           <w:rPr>
                             <w:b/>
@@ -1750,15 +171,33 @@
                             <w:sz w:val="36"/>
                             <w:lang w:val="es-ES"/>
                           </w:rPr>
-                          <w:t>Iteration</w:t>
+                          <w:t>Sprint</w:t>
                         </w:r>
-                        <w:proofErr w:type="spellEnd"/>
                       </w:p>
                     </w:txbxContent>
                   </v:textbox>
                 </v:roundrect>
-                <v:shape id="Imagen 29" o:spid="_x0000_s1041" type="#_x0000_t75" style="position:absolute;left:3411;top:5595;width:15621;height:15621;visibility:visible;mso-wrap-style:square" o:gfxdata="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">
-                  <v:imagedata r:id="rId15" o:title="ciclo"/>
+                <v:shapetype id="_x0000_t75" coordsize="21600,21600" o:spt="75" o:preferrelative="t" path="m@4@5l@4@11@9@11@9@5xe" filled="f" stroked="f">
+                  <v:stroke joinstyle="miter"/>
+                  <v:formulas>
+                    <v:f eqn="if lineDrawn pixelLineWidth 0"/>
+                    <v:f eqn="sum @0 1 0"/>
+                    <v:f eqn="sum 0 0 @1"/>
+                    <v:f eqn="prod @2 1 2"/>
+                    <v:f eqn="prod @3 21600 pixelWidth"/>
+                    <v:f eqn="prod @3 21600 pixelHeight"/>
+                    <v:f eqn="sum @0 0 1"/>
+                    <v:f eqn="prod @6 1 2"/>
+                    <v:f eqn="prod @7 21600 pixelWidth"/>
+                    <v:f eqn="sum @8 21600 0"/>
+                    <v:f eqn="prod @7 21600 pixelHeight"/>
+                    <v:f eqn="sum @10 21600 0"/>
+                  </v:formulas>
+                  <v:path o:extrusionok="f" gradientshapeok="t" o:connecttype="rect"/>
+                  <o:lock v:ext="edit" aspectratio="t"/>
+                </v:shapetype>
+                <v:shape id="Imagen 29" o:spid="_x0000_s1028" type="#_x0000_t75" style="position:absolute;left:3411;top:5595;width:15621;height:15621;visibility:visible;mso-wrap-style:square" o:gfxdata="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">
+                  <v:imagedata r:id="rId5" o:title="ciclo"/>
                   <v:path arrowok="t"/>
                 </v:shape>
               </v:group>
@@ -1882,7 +321,7 @@
                           </pic:cNvPicPr>
                         </pic:nvPicPr>
                         <pic:blipFill>
-                          <a:blip r:embed="rId16">
+                          <a:blip r:embed="rId6">
                             <a:extLst>
                               <a:ext uri="{28A0092B-C50C-407E-A947-70E740481C1C}">
                                 <a14:useLocalDpi xmlns:a14="http://schemas.microsoft.com/office/drawing/2010/main" val="0"/>
@@ -1953,206 +392,6 @@
                 </v:roundrect>
                 <v:shape id="Imagen 2" o:spid="_x0000_s1044" type="#_x0000_t75" style="position:absolute;left:4094;top:5595;width:14192;height:14192;visibility:visible;mso-wrap-style:square" o:gfxdata="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">
                   <v:imagedata r:id="rId17" o:title="reunion (1)"/>
-                  <v:path arrowok="t"/>
-                </v:shape>
-              </v:group>
-            </w:pict>
-          </mc:Fallback>
-        </mc:AlternateContent>
-      </w:r>
-      <w:r>
-        <w:rPr>
-          <w:noProof/>
-          <w:lang w:eastAsia="es-CO"/>
-        </w:rPr>
-        <mc:AlternateContent>
-          <mc:Choice Requires="wpg">
-            <w:drawing>
-              <wp:anchor distT="0" distB="0" distL="114300" distR="114300" simplePos="0" relativeHeight="251680768" behindDoc="0" locked="0" layoutInCell="1" allowOverlap="1">
-                <wp:simplePos x="0" y="0"/>
-                <wp:positionH relativeFrom="column">
-                  <wp:posOffset>2286000</wp:posOffset>
-                </wp:positionH>
-                <wp:positionV relativeFrom="paragraph">
-                  <wp:posOffset>77470</wp:posOffset>
-                </wp:positionV>
-                <wp:extent cx="2247900" cy="2962275"/>
-                <wp:effectExtent l="19050" t="19050" r="38100" b="47625"/>
-                <wp:wrapNone/>
-                <wp:docPr id="36" name="Grupo 36"/>
-                <wp:cNvGraphicFramePr/>
-                <a:graphic xmlns:a="http://schemas.openxmlformats.org/drawingml/2006/main">
-                  <a:graphicData uri="http://schemas.microsoft.com/office/word/2010/wordprocessingGroup">
-                    <wpg:wgp>
-                      <wpg:cNvGrpSpPr/>
-                      <wpg:grpSpPr>
-                        <a:xfrm>
-                          <a:off x="0" y="0"/>
-                          <a:ext cx="2247900" cy="2962275"/>
-                          <a:chOff x="0" y="0"/>
-                          <a:chExt cx="2247900" cy="2962275"/>
-                        </a:xfrm>
-                      </wpg:grpSpPr>
-                      <wps:wsp>
-                        <wps:cNvPr id="22" name="Rectángulo: esquinas redondeadas 22"/>
-                        <wps:cNvSpPr/>
-                        <wps:spPr>
-                          <a:xfrm>
-                            <a:off x="0" y="0"/>
-                            <a:ext cx="2247900" cy="2962275"/>
-                          </a:xfrm>
-                          <a:prstGeom prst="roundRect">
-                            <a:avLst/>
-                          </a:prstGeom>
-                          <a:noFill/>
-                          <a:ln w="57150" cap="flat" cmpd="sng" algn="ctr">
-                            <a:solidFill>
-                              <a:schemeClr val="dk1"/>
-                            </a:solidFill>
-                            <a:prstDash val="solid"/>
-                            <a:round/>
-                            <a:headEnd type="none" w="med" len="med"/>
-                            <a:tailEnd type="none" w="med" len="med"/>
-                          </a:ln>
-                        </wps:spPr>
-                        <wps:style>
-                          <a:lnRef idx="0">
-                            <a:scrgbClr r="0" g="0" b="0"/>
-                          </a:lnRef>
-                          <a:fillRef idx="0">
-                            <a:scrgbClr r="0" g="0" b="0"/>
-                          </a:fillRef>
-                          <a:effectRef idx="0">
-                            <a:scrgbClr r="0" g="0" b="0"/>
-                          </a:effectRef>
-                          <a:fontRef idx="minor">
-                            <a:schemeClr val="dk1"/>
-                          </a:fontRef>
-                        </wps:style>
-                        <wps:txbx>
-                          <w:txbxContent>
-                            <w:p>
-                              <w:pPr>
-                                <w:jc w:val="center"/>
-                                <w:rPr>
-                                  <w:b/>
-                                  <w:color w:val="000000"/>
-                                  <w:sz w:val="36"/>
-                                  <w:lang w:val="es-ES"/>
-                                </w:rPr>
-                              </w:pPr>
-                              <w:r>
-                                <w:rPr>
-                                  <w:b/>
-                                  <w:color w:val="000000"/>
-                                  <w:sz w:val="36"/>
-                                  <w:lang w:val="es-ES"/>
-                                </w:rPr>
-                                <w:t xml:space="preserve">PI </w:t>
-                              </w:r>
-                              <w:proofErr w:type="spellStart"/>
-                              <w:r>
-                                <w:rPr>
-                                  <w:b/>
-                                  <w:color w:val="000000"/>
-                                  <w:sz w:val="36"/>
-                                  <w:lang w:val="es-ES"/>
-                                </w:rPr>
-                                <w:t>Planing</w:t>
-                              </w:r>
-                              <w:proofErr w:type="spellEnd"/>
-                            </w:p>
-                          </w:txbxContent>
-                        </wps:txbx>
-                        <wps:bodyPr rot="0" spcFirstLastPara="0" vertOverflow="overflow" horzOverflow="overflow" vert="horz" wrap="square" lIns="91440" tIns="45720" rIns="91440" bIns="45720" numCol="1" spcCol="0" rtlCol="0" fromWordArt="0" anchor="b" anchorCtr="0" forceAA="0" compatLnSpc="1">
-                          <a:prstTxWarp prst="textNoShape">
-                            <a:avLst/>
-                          </a:prstTxWarp>
-                          <a:noAutofit/>
-                        </wps:bodyPr>
-                      </wps:wsp>
-                      <pic:pic xmlns:pic="http://schemas.openxmlformats.org/drawingml/2006/picture">
-                        <pic:nvPicPr>
-                          <pic:cNvPr id="1" name="Imagen 1" descr="C:\Users\Rene\Downloads\reunion.png"/>
-                          <pic:cNvPicPr>
-                            <a:picLocks noChangeAspect="1"/>
-                          </pic:cNvPicPr>
-                        </pic:nvPicPr>
-                        <pic:blipFill>
-                          <a:blip r:embed="rId18">
-                            <a:extLst>
-                              <a:ext uri="{28A0092B-C50C-407E-A947-70E740481C1C}">
-                                <a14:useLocalDpi xmlns:a14="http://schemas.microsoft.com/office/drawing/2010/main" val="0"/>
-                              </a:ext>
-                            </a:extLst>
-                          </a:blip>
-                          <a:srcRect/>
-                          <a:stretch>
-                            <a:fillRect/>
-                          </a:stretch>
-                        </pic:blipFill>
-                        <pic:spPr bwMode="auto">
-                          <a:xfrm>
-                            <a:off x="450376" y="559558"/>
-                            <a:ext cx="1524000" cy="1524000"/>
-                          </a:xfrm>
-                          <a:prstGeom prst="rect">
-                            <a:avLst/>
-                          </a:prstGeom>
-                          <a:noFill/>
-                          <a:ln>
-                            <a:noFill/>
-                          </a:ln>
-                        </pic:spPr>
-                      </pic:pic>
-                    </wpg:wgp>
-                  </a:graphicData>
-                </a:graphic>
-              </wp:anchor>
-            </w:drawing>
-          </mc:Choice>
-          <mc:Fallback>
-            <w:pict>
-              <v:group id="Grupo 36" o:spid="_x0000_s1045" style="position:absolute;margin-left:180pt;margin-top:6.1pt;width:177pt;height:233.25pt;z-index:251680768" coordsize="22479,29622" o:gfxdata="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">
-                <v:roundrect id="Rectángulo: esquinas redondeadas 22" o:spid="_x0000_s1046" style="position:absolute;width:22479;height:29622;visibility:visible;mso-wrap-style:square;v-text-anchor:bottom" arcsize="10923f" o:gfxdata="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" filled="f" strokecolor="black [3200]" strokeweight="4.5pt">
-                  <v:textbox>
-                    <w:txbxContent>
-                      <w:p>
-                        <w:pPr>
-                          <w:jc w:val="center"/>
-                          <w:rPr>
-                            <w:b/>
-                            <w:color w:val="000000"/>
-                            <w:sz w:val="36"/>
-                            <w:lang w:val="es-ES"/>
-                          </w:rPr>
-                        </w:pPr>
-                        <w:r>
-                          <w:rPr>
-                            <w:b/>
-                            <w:color w:val="000000"/>
-                            <w:sz w:val="36"/>
-                            <w:lang w:val="es-ES"/>
-                          </w:rPr>
-                          <w:t xml:space="preserve">PI </w:t>
-                        </w:r>
-                        <w:proofErr w:type="spellStart"/>
-                        <w:r>
-                          <w:rPr>
-                            <w:b/>
-                            <w:color w:val="000000"/>
-                            <w:sz w:val="36"/>
-                            <w:lang w:val="es-ES"/>
-                          </w:rPr>
-                          <w:t>Planing</w:t>
-                        </w:r>
-                        <w:proofErr w:type="spellEnd"/>
-                      </w:p>
-                    </w:txbxContent>
-                  </v:textbox>
-                </v:roundrect>
-                <v:shape id="Imagen 1" o:spid="_x0000_s1047" type="#_x0000_t75" style="position:absolute;left:4503;top:5595;width:15240;height:15240;visibility:visible;mso-wrap-style:square" o:gfxdata="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">
-                  <v:imagedata r:id="rId19" o:title="reunion"/>
                   <v:path arrowok="t"/>
                 </v:shape>
               </v:group>
@@ -2269,7 +508,7 @@
                           </pic:cNvPicPr>
                         </pic:nvPicPr>
                         <pic:blipFill>
-                          <a:blip r:embed="rId20">
+                          <a:blip r:embed="rId18">
                             <a:extLst>
                               <a:ext uri="{28A0092B-C50C-407E-A947-70E740481C1C}">
                                 <a14:useLocalDpi xmlns:a14="http://schemas.microsoft.com/office/drawing/2010/main" val="0"/>
@@ -2303,8 +542,8 @@
           </mc:Choice>
           <mc:Fallback>
             <w:pict>
-              <v:group w14:anchorId="4DCF087C" id="Grupo 42" o:spid="_x0000_s1048" style="position:absolute;margin-left:555.95pt;margin-top:262.45pt;width:177pt;height:233.25pt;z-index:251689984" coordsize="22479,29622" o:gfxdata="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">
-                <v:roundrect id="Rectángulo: esquinas redondeadas 28" o:spid="_x0000_s1049" style="position:absolute;width:22479;height:29622;visibility:visible;mso-wrap-style:square;v-text-anchor:bottom" arcsize="10923f" o:gfxdata="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" filled="f" strokecolor="black [3200]" strokeweight="4.5pt">
+              <v:group w14:anchorId="4DCF087C" id="Grupo 42" o:spid="_x0000_s1032" style="position:absolute;margin-left:555.95pt;margin-top:262.45pt;width:177pt;height:233.25pt;z-index:251689984" coordsize="22479,29622" o:gfxdata="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">
+                <v:roundrect id="Rectángulo: esquinas redondeadas 28" o:spid="_x0000_s1033" style="position:absolute;width:22479;height:29622;visibility:visible;mso-wrap-style:square;v-text-anchor:bottom" arcsize="10923f" o:gfxdata="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" filled="f" strokecolor="black [3200]" strokeweight="4.5pt">
                   <v:textbox>
                     <w:txbxContent>
                       <w:p>
@@ -2331,8 +570,8 @@
                     </w:txbxContent>
                   </v:textbox>
                 </v:roundrect>
-                <v:shape id="Imagen 34" o:spid="_x0000_s1050" type="#_x0000_t75" style="position:absolute;left:4503;top:4913;width:14459;height:14459;visibility:visible;mso-wrap-style:square" o:gfxdata="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">
-                  <v:imagedata r:id="rId21" o:title="hora-de-las-rebajas"/>
+                <v:shape id="Imagen 34" o:spid="_x0000_s1034" type="#_x0000_t75" style="position:absolute;left:4503;top:4913;width:14459;height:14459;visibility:visible;mso-wrap-style:square" o:gfxdata="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">
+                  <v:imagedata r:id="rId19" o:title="hora-de-las-rebajas"/>
                   <v:path arrowok="t"/>
                 </v:shape>
               </v:group>
@@ -2420,7 +659,6 @@
                                   <w:lang w:val="es-ES"/>
                                 </w:rPr>
                               </w:pPr>
-                              <w:proofErr w:type="spellStart"/>
                               <w:r>
                                 <w:rPr>
                                   <w:b/>
@@ -2428,9 +666,8 @@
                                   <w:sz w:val="36"/>
                                   <w:lang w:val="es-ES"/>
                                 </w:rPr>
-                                <w:t>Iteration</w:t>
+                                <w:t>Sprint</w:t>
                               </w:r>
-                              <w:proofErr w:type="spellEnd"/>
                               <w:r>
                                 <w:rPr>
                                   <w:b/>
@@ -2469,7 +706,7 @@
                           </pic:cNvPicPr>
                         </pic:nvPicPr>
                         <pic:blipFill>
-                          <a:blip r:embed="rId22">
+                          <a:blip r:embed="rId20">
                             <a:extLst>
                               <a:ext uri="{28A0092B-C50C-407E-A947-70E740481C1C}">
                                 <a14:useLocalDpi xmlns:a14="http://schemas.microsoft.com/office/drawing/2010/main" val="0"/>
@@ -2503,8 +740,8 @@
           </mc:Choice>
           <mc:Fallback>
             <w:pict>
-              <v:group w14:anchorId="754E70F6" id="Grupo 40" o:spid="_x0000_s1051" style="position:absolute;margin-left:179.8pt;margin-top:262.45pt;width:177pt;height:233.25pt;z-index:251687936" coordsize="22479,29622" o:gfxdata="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">
-                <v:roundrect id="Rectángulo: esquinas redondeadas 26" o:spid="_x0000_s1052" style="position:absolute;width:22479;height:29622;visibility:visible;mso-wrap-style:square;v-text-anchor:bottom" arcsize="10923f" o:gfxdata="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" filled="f" strokecolor="black [3200]" strokeweight="4.5pt">
+              <v:group w14:anchorId="754E70F6" id="Grupo 40" o:spid="_x0000_s1035" style="position:absolute;margin-left:179.8pt;margin-top:262.45pt;width:177pt;height:233.25pt;z-index:251687936" coordsize="22479,29622" o:gfxdata="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">
+                <v:roundrect id="Rectángulo: esquinas redondeadas 26" o:spid="_x0000_s1036" style="position:absolute;width:22479;height:29622;visibility:visible;mso-wrap-style:square;v-text-anchor:bottom" arcsize="10923f" o:gfxdata="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" filled="f" strokecolor="black [3200]" strokeweight="4.5pt">
                   <v:textbox>
                     <w:txbxContent>
                       <w:p>
@@ -2516,7 +753,6 @@
                             <w:lang w:val="es-ES"/>
                           </w:rPr>
                         </w:pPr>
-                        <w:proofErr w:type="spellStart"/>
                         <w:r>
                           <w:rPr>
                             <w:b/>
@@ -2524,9 +760,8 @@
                             <w:sz w:val="36"/>
                             <w:lang w:val="es-ES"/>
                           </w:rPr>
-                          <w:t>Iteration</w:t>
+                          <w:t>Sprint</w:t>
                         </w:r>
-                        <w:proofErr w:type="spellEnd"/>
                         <w:r>
                           <w:rPr>
                             <w:b/>
@@ -2551,8 +786,8 @@
                     </w:txbxContent>
                   </v:textbox>
                 </v:roundrect>
-                <v:shape id="Imagen 32" o:spid="_x0000_s1053" type="#_x0000_t75" style="position:absolute;left:4776;top:5322;width:14739;height:14738;visibility:visible;mso-wrap-style:square" o:gfxdata="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">
-                  <v:imagedata r:id="rId23" o:title="revisar"/>
+                <v:shape id="Imagen 32" o:spid="_x0000_s1037" type="#_x0000_t75" style="position:absolute;left:4776;top:5322;width:14739;height:14738;visibility:visible;mso-wrap-style:square" o:gfxdata="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">
+                  <v:imagedata r:id="rId21" o:title="revisar"/>
                   <v:path arrowok="t"/>
                 </v:shape>
               </v:group>
@@ -2640,7 +875,6 @@
                                   <w:lang w:val="es-ES"/>
                                 </w:rPr>
                               </w:pPr>
-                              <w:proofErr w:type="spellStart"/>
                               <w:r>
                                 <w:rPr>
                                   <w:b/>
@@ -2648,9 +882,8 @@
                                   <w:sz w:val="36"/>
                                   <w:lang w:val="es-ES"/>
                                 </w:rPr>
-                                <w:t>Iteration</w:t>
+                                <w:t>Sprint</w:t>
                               </w:r>
-                              <w:proofErr w:type="spellEnd"/>
                               <w:r>
                                 <w:rPr>
                                   <w:b/>
@@ -2689,7 +922,7 @@
                           </pic:cNvPicPr>
                         </pic:nvPicPr>
                         <pic:blipFill>
-                          <a:blip r:embed="rId24">
+                          <a:blip r:embed="rId22">
                             <a:extLst>
                               <a:ext uri="{28A0092B-C50C-407E-A947-70E740481C1C}">
                                 <a14:useLocalDpi xmlns:a14="http://schemas.microsoft.com/office/drawing/2010/main" val="0"/>
@@ -2723,8 +956,8 @@
           </mc:Choice>
           <mc:Fallback>
             <w:pict>
-              <v:group w14:anchorId="081B3760" id="Grupo 41" o:spid="_x0000_s1054" style="position:absolute;margin-left:367.9pt;margin-top:262.45pt;width:177pt;height:233.25pt;z-index:251688960" coordsize="22479,29622" o:gfxdata="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">
-                <v:roundrect id="Rectángulo: esquinas redondeadas 27" o:spid="_x0000_s1055" style="position:absolute;width:22479;height:29622;visibility:visible;mso-wrap-style:square;v-text-anchor:bottom" arcsize="10923f" o:gfxdata="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" filled="f" strokecolor="black [3200]" strokeweight="4.5pt">
+              <v:group w14:anchorId="081B3760" id="Grupo 41" o:spid="_x0000_s1038" style="position:absolute;margin-left:367.9pt;margin-top:262.45pt;width:177pt;height:233.25pt;z-index:251688960" coordsize="22479,29622" o:gfxdata="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">
+                <v:roundrect id="Rectángulo: esquinas redondeadas 27" o:spid="_x0000_s1039" style="position:absolute;width:22479;height:29622;visibility:visible;mso-wrap-style:square;v-text-anchor:bottom" arcsize="10923f" o:gfxdata="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" filled="f" strokecolor="black [3200]" strokeweight="4.5pt">
                   <v:textbox>
                     <w:txbxContent>
                       <w:p>
@@ -2736,7 +969,6 @@
                             <w:lang w:val="es-ES"/>
                           </w:rPr>
                         </w:pPr>
-                        <w:proofErr w:type="spellStart"/>
                         <w:r>
                           <w:rPr>
                             <w:b/>
@@ -2744,9 +976,8 @@
                             <w:sz w:val="36"/>
                             <w:lang w:val="es-ES"/>
                           </w:rPr>
-                          <w:t>Iteration</w:t>
+                          <w:t>Sprint</w:t>
                         </w:r>
-                        <w:proofErr w:type="spellEnd"/>
                         <w:r>
                           <w:rPr>
                             <w:b/>
@@ -2771,8 +1002,8 @@
                     </w:txbxContent>
                   </v:textbox>
                 </v:roundrect>
-                <v:shape id="Imagen 33" o:spid="_x0000_s1056" type="#_x0000_t75" style="position:absolute;left:4367;top:5868;width:14052;height:14053;visibility:visible;mso-wrap-style:square" o:gfxdata="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">
-                  <v:imagedata r:id="rId25" o:title="entendimiento"/>
+                <v:shape id="Imagen 33" o:spid="_x0000_s1040" type="#_x0000_t75" style="position:absolute;left:4367;top:5868;width:14052;height:14053;visibility:visible;mso-wrap-style:square" o:gfxdata="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">
+                  <v:imagedata r:id="rId23" o:title="entendimiento"/>
                   <v:path arrowok="t"/>
                 </v:shape>
               </v:group>
@@ -2889,7 +1120,7 @@
                           </pic:cNvPicPr>
                         </pic:nvPicPr>
                         <pic:blipFill>
-                          <a:blip r:embed="rId26">
+                          <a:blip r:embed="rId24">
                             <a:extLst>
                               <a:ext uri="{28A0092B-C50C-407E-A947-70E740481C1C}">
                                 <a14:useLocalDpi xmlns:a14="http://schemas.microsoft.com/office/drawing/2010/main" val="0"/>
@@ -3121,7 +1352,6 @@
                                   <w:lang w:val="es-ES"/>
                                 </w:rPr>
                               </w:pPr>
-                              <w:proofErr w:type="spellStart"/>
                               <w:r>
                                 <w:rPr>
                                   <w:b/>
@@ -3129,9 +1359,8 @@
                                   <w:sz w:val="36"/>
                                   <w:lang w:val="es-ES"/>
                                 </w:rPr>
-                                <w:t>Iteration</w:t>
+                                <w:t>Sprint</w:t>
                               </w:r>
-                              <w:proofErr w:type="spellEnd"/>
                               <w:r>
                                 <w:rPr>
                                   <w:b/>
@@ -3204,8 +1433,8 @@
           </mc:Choice>
           <mc:Fallback>
             <w:pict>
-              <v:group w14:anchorId="75E990A5" id="Grupo 39" o:spid="_x0000_s1060" style="position:absolute;margin-left:-11pt;margin-top:13.95pt;width:177pt;height:233.25pt;z-index:251686912" coordsize="22479,29622" o:gfxdata="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">
-                <v:roundrect id="_x0000_s1061" style="position:absolute;width:22479;height:29622;visibility:visible;mso-wrap-style:square;v-text-anchor:bottom" arcsize="10923f" o:gfxdata="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" filled="f" strokecolor="black [3200]" strokeweight="4.5pt">
+              <v:group w14:anchorId="75E990A5" id="Grupo 39" o:spid="_x0000_s1044" style="position:absolute;margin-left:-11pt;margin-top:13.95pt;width:177pt;height:233.25pt;z-index:251686912" coordsize="22479,29622" o:gfxdata="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">
+                <v:roundrect id="_x0000_s1045" style="position:absolute;width:22479;height:29622;visibility:visible;mso-wrap-style:square;v-text-anchor:bottom" arcsize="10923f" o:gfxdata="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" filled="f" strokecolor="black [3200]" strokeweight="4.5pt">
                   <v:textbox>
                     <w:txbxContent>
                       <w:p>
@@ -3217,7 +1446,6 @@
                             <w:lang w:val="es-ES"/>
                           </w:rPr>
                         </w:pPr>
-                        <w:proofErr w:type="spellStart"/>
                         <w:r>
                           <w:rPr>
                             <w:b/>
@@ -3225,9 +1453,8 @@
                             <w:sz w:val="36"/>
                             <w:lang w:val="es-ES"/>
                           </w:rPr>
-                          <w:t>Iteration</w:t>
+                          <w:t>Sprint</w:t>
                         </w:r>
-                        <w:proofErr w:type="spellEnd"/>
                         <w:r>
                           <w:rPr>
                             <w:b/>
@@ -3252,7 +1479,7 @@
                     </w:txbxContent>
                   </v:textbox>
                 </v:roundrect>
-                <v:shape id="Imagen 30" o:spid="_x0000_s1062" type="#_x0000_t75" style="position:absolute;left:3957;top:3957;width:15552;height:15552;visibility:visible;mso-wrap-style:square" o:gfxdata="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">
+                <v:shape id="Imagen 30" o:spid="_x0000_s1046" type="#_x0000_t75" style="position:absolute;left:3957;top:3957;width:15552;height:15552;visibility:visible;mso-wrap-style:square" o:gfxdata="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">
                   <v:imagedata r:id="rId29" o:title="reunion (2)"/>
                   <v:path arrowok="t"/>
                 </v:shape>
@@ -5269,16 +3496,7 @@
                                 <w:sz w:val="36"/>
                                 <w:lang w:val="es-ES"/>
                               </w:rPr>
-                              <w:t xml:space="preserve"> of </w:t>
-                            </w:r>
-                            <w:r>
-                              <w:rPr>
-                                <w:b/>
-                                <w:color w:val="000000"/>
-                                <w:sz w:val="36"/>
-                                <w:lang w:val="es-ES"/>
-                              </w:rPr>
-                              <w:t>Done</w:t>
+                              <w:t xml:space="preserve"> of Done</w:t>
                             </w:r>
                           </w:p>
                         </w:txbxContent>
@@ -5790,9 +4008,10 @@
       <w:r>
         <w:rPr>
           <w:b/>
-          <w:color w:val="000000"/>
-          <w:sz w:val="36"/>
-          <w:lang w:val="es-ES"/>
+          <w:noProof/>
+          <w:color w:val="000000"/>
+          <w:sz w:val="36"/>
+          <w:lang w:eastAsia="es-CO"/>
         </w:rPr>
         <mc:AlternateContent>
           <mc:Choice Requires="wps">
@@ -5960,9 +4179,10 @@
       <w:r>
         <w:rPr>
           <w:b/>
-          <w:color w:val="000000"/>
-          <w:sz w:val="36"/>
-          <w:lang w:val="es-ES"/>
+          <w:noProof/>
+          <w:color w:val="000000"/>
+          <w:sz w:val="36"/>
+          <w:lang w:eastAsia="es-CO"/>
         </w:rPr>
         <mc:AlternateContent>
           <mc:Choice Requires="wps">
@@ -6130,9 +4350,10 @@
       <w:r>
         <w:rPr>
           <w:b/>
-          <w:color w:val="000000"/>
-          <w:sz w:val="36"/>
-          <w:lang w:val="es-ES"/>
+          <w:noProof/>
+          <w:color w:val="000000"/>
+          <w:sz w:val="36"/>
+          <w:lang w:eastAsia="es-CO"/>
         </w:rPr>
         <mc:AlternateContent>
           <mc:Choice Requires="wps">
@@ -6260,9 +4481,10 @@
       <w:r>
         <w:rPr>
           <w:b/>
-          <w:color w:val="000000"/>
-          <w:sz w:val="36"/>
-          <w:lang w:val="es-ES"/>
+          <w:noProof/>
+          <w:color w:val="000000"/>
+          <w:sz w:val="36"/>
+          <w:lang w:eastAsia="es-CO"/>
         </w:rPr>
         <mc:AlternateContent>
           <mc:Choice Requires="wps">
@@ -6832,9 +5054,10 @@
       <w:r>
         <w:rPr>
           <w:b/>
-          <w:color w:val="000000"/>
-          <w:sz w:val="36"/>
-          <w:lang w:val="es-ES"/>
+          <w:noProof/>
+          <w:color w:val="000000"/>
+          <w:sz w:val="36"/>
+          <w:lang w:eastAsia="es-CO"/>
         </w:rPr>
         <mc:AlternateContent>
           <mc:Choice Requires="wps">
@@ -6958,9 +5181,10 @@
       <w:r>
         <w:rPr>
           <w:b/>
-          <w:color w:val="000000"/>
-          <w:sz w:val="36"/>
-          <w:lang w:val="es-ES"/>
+          <w:noProof/>
+          <w:color w:val="000000"/>
+          <w:sz w:val="36"/>
+          <w:lang w:eastAsia="es-CO"/>
         </w:rPr>
         <mc:AlternateContent>
           <mc:Choice Requires="wps">
@@ -7084,9 +5308,10 @@
       <w:r>
         <w:rPr>
           <w:b/>
-          <w:color w:val="000000"/>
-          <w:sz w:val="36"/>
-          <w:lang w:val="es-ES"/>
+          <w:noProof/>
+          <w:color w:val="000000"/>
+          <w:sz w:val="36"/>
+          <w:lang w:eastAsia="es-CO"/>
         </w:rPr>
         <mc:AlternateContent>
           <mc:Choice Requires="wps">
@@ -7210,9 +5435,10 @@
       <w:r>
         <w:rPr>
           <w:b/>
-          <w:color w:val="000000"/>
-          <w:sz w:val="36"/>
-          <w:lang w:val="es-ES"/>
+          <w:noProof/>
+          <w:color w:val="000000"/>
+          <w:sz w:val="36"/>
+          <w:lang w:eastAsia="es-CO"/>
         </w:rPr>
         <mc:AlternateContent>
           <mc:Choice Requires="wps">
@@ -7853,9 +6079,10 @@
       <w:r>
         <w:rPr>
           <w:b/>
-          <w:color w:val="000000"/>
-          <w:sz w:val="36"/>
-          <w:lang w:val="es-ES"/>
+          <w:noProof/>
+          <w:color w:val="000000"/>
+          <w:sz w:val="36"/>
+          <w:lang w:eastAsia="es-CO"/>
         </w:rPr>
         <w:lastRenderedPageBreak/>
         <mc:AlternateContent>
@@ -7981,9 +6208,10 @@
       <w:r>
         <w:rPr>
           <w:b/>
-          <w:color w:val="000000"/>
-          <w:sz w:val="36"/>
-          <w:lang w:val="es-ES"/>
+          <w:noProof/>
+          <w:color w:val="000000"/>
+          <w:sz w:val="36"/>
+          <w:lang w:eastAsia="es-CO"/>
         </w:rPr>
         <mc:AlternateContent>
           <mc:Choice Requires="wps">
@@ -8107,9 +6335,10 @@
       <w:r>
         <w:rPr>
           <w:b/>
-          <w:color w:val="000000"/>
-          <w:sz w:val="36"/>
-          <w:lang w:val="es-ES"/>
+          <w:noProof/>
+          <w:color w:val="000000"/>
+          <w:sz w:val="36"/>
+          <w:lang w:eastAsia="es-CO"/>
         </w:rPr>
         <mc:AlternateContent>
           <mc:Choice Requires="wps">
@@ -8233,9 +6462,10 @@
       <w:r>
         <w:rPr>
           <w:b/>
-          <w:color w:val="000000"/>
-          <w:sz w:val="36"/>
-          <w:lang w:val="es-ES"/>
+          <w:noProof/>
+          <w:color w:val="000000"/>
+          <w:sz w:val="36"/>
+          <w:lang w:eastAsia="es-CO"/>
         </w:rPr>
         <mc:AlternateContent>
           <mc:Choice Requires="wps">
@@ -8450,9 +6680,10 @@
       <w:r>
         <w:rPr>
           <w:b/>
-          <w:color w:val="000000"/>
-          <w:sz w:val="36"/>
-          <w:lang w:val="es-ES"/>
+          <w:noProof/>
+          <w:color w:val="000000"/>
+          <w:sz w:val="36"/>
+          <w:lang w:eastAsia="es-CO"/>
         </w:rPr>
         <mc:AlternateContent>
           <mc:Choice Requires="wps">
@@ -8577,9 +6808,10 @@
       <w:r>
         <w:rPr>
           <w:b/>
-          <w:color w:val="000000"/>
-          <w:sz w:val="36"/>
-          <w:lang w:val="es-ES"/>
+          <w:noProof/>
+          <w:color w:val="000000"/>
+          <w:sz w:val="36"/>
+          <w:lang w:eastAsia="es-CO"/>
         </w:rPr>
         <mc:AlternateContent>
           <mc:Choice Requires="wps">
@@ -8703,9 +6935,10 @@
       <w:r>
         <w:rPr>
           <w:b/>
-          <w:color w:val="000000"/>
-          <w:sz w:val="36"/>
-          <w:lang w:val="es-ES"/>
+          <w:noProof/>
+          <w:color w:val="000000"/>
+          <w:sz w:val="36"/>
+          <w:lang w:eastAsia="es-CO"/>
         </w:rPr>
         <mc:AlternateContent>
           <mc:Choice Requires="wps">
@@ -8829,9 +7062,10 @@
       <w:r>
         <w:rPr>
           <w:b/>
-          <w:color w:val="000000"/>
-          <w:sz w:val="36"/>
-          <w:lang w:val="es-ES"/>
+          <w:noProof/>
+          <w:color w:val="000000"/>
+          <w:sz w:val="36"/>
+          <w:lang w:eastAsia="es-CO"/>
         </w:rPr>
         <mc:AlternateContent>
           <mc:Choice Requires="wps">
@@ -9036,9 +7270,10 @@
       <w:r>
         <w:rPr>
           <w:b/>
-          <w:color w:val="000000"/>
-          <w:sz w:val="36"/>
-          <w:lang w:val="es-ES"/>
+          <w:noProof/>
+          <w:color w:val="000000"/>
+          <w:sz w:val="36"/>
+          <w:lang w:eastAsia="es-CO"/>
         </w:rPr>
         <w:lastRenderedPageBreak/>
         <mc:AlternateContent>
@@ -9164,9 +7399,10 @@
       <w:r>
         <w:rPr>
           <w:b/>
-          <w:color w:val="000000"/>
-          <w:sz w:val="36"/>
-          <w:lang w:val="es-ES"/>
+          <w:noProof/>
+          <w:color w:val="000000"/>
+          <w:sz w:val="36"/>
+          <w:lang w:eastAsia="es-CO"/>
         </w:rPr>
         <mc:AlternateContent>
           <mc:Choice Requires="wps">
@@ -9292,9 +7528,10 @@
       <w:r>
         <w:rPr>
           <w:b/>
-          <w:color w:val="000000"/>
-          <w:sz w:val="36"/>
-          <w:lang w:val="es-ES"/>
+          <w:noProof/>
+          <w:color w:val="000000"/>
+          <w:sz w:val="36"/>
+          <w:lang w:eastAsia="es-CO"/>
         </w:rPr>
         <mc:AlternateContent>
           <mc:Choice Requires="wps">
@@ -9420,9 +7657,10 @@
       <w:r>
         <w:rPr>
           <w:b/>
-          <w:color w:val="000000"/>
-          <w:sz w:val="36"/>
-          <w:lang w:val="es-ES"/>
+          <w:noProof/>
+          <w:color w:val="000000"/>
+          <w:sz w:val="36"/>
+          <w:lang w:eastAsia="es-CO"/>
         </w:rPr>
         <mc:AlternateContent>
           <mc:Choice Requires="wps">
@@ -9549,9 +7787,10 @@
       <w:r>
         <w:rPr>
           <w:b/>
-          <w:color w:val="000000"/>
-          <w:sz w:val="36"/>
-          <w:lang w:val="es-ES"/>
+          <w:noProof/>
+          <w:color w:val="000000"/>
+          <w:sz w:val="36"/>
+          <w:lang w:eastAsia="es-CO"/>
         </w:rPr>
         <mc:AlternateContent>
           <mc:Choice Requires="wps">
@@ -9678,9 +7917,10 @@
       <w:r>
         <w:rPr>
           <w:b/>
-          <w:color w:val="000000"/>
-          <w:sz w:val="36"/>
-          <w:lang w:val="es-ES"/>
+          <w:noProof/>
+          <w:color w:val="000000"/>
+          <w:sz w:val="36"/>
+          <w:lang w:eastAsia="es-CO"/>
         </w:rPr>
         <mc:AlternateContent>
           <mc:Choice Requires="wps">
@@ -9806,9 +8046,10 @@
       <w:r>
         <w:rPr>
           <w:b/>
-          <w:color w:val="000000"/>
-          <w:sz w:val="36"/>
-          <w:lang w:val="es-ES"/>
+          <w:noProof/>
+          <w:color w:val="000000"/>
+          <w:sz w:val="36"/>
+          <w:lang w:eastAsia="es-CO"/>
         </w:rPr>
         <mc:AlternateContent>
           <mc:Choice Requires="wps">
@@ -9934,9 +8175,10 @@
       <w:r>
         <w:rPr>
           <w:b/>
-          <w:color w:val="000000"/>
-          <w:sz w:val="36"/>
-          <w:lang w:val="es-ES"/>
+          <w:noProof/>
+          <w:color w:val="000000"/>
+          <w:sz w:val="36"/>
+          <w:lang w:eastAsia="es-CO"/>
         </w:rPr>
         <mc:AlternateContent>
           <mc:Choice Requires="wps">
@@ -10234,9 +8476,10 @@
       <w:r>
         <w:rPr>
           <w:b/>
-          <w:color w:val="000000"/>
-          <w:sz w:val="36"/>
-          <w:lang w:val="es-ES"/>
+          <w:noProof/>
+          <w:color w:val="000000"/>
+          <w:sz w:val="36"/>
+          <w:lang w:eastAsia="es-CO"/>
         </w:rPr>
         <w:lastRenderedPageBreak/>
         <mc:AlternateContent>
@@ -10362,9 +8605,10 @@
       <w:r>
         <w:rPr>
           <w:b/>
-          <w:color w:val="000000"/>
-          <w:sz w:val="36"/>
-          <w:lang w:val="es-ES"/>
+          <w:noProof/>
+          <w:color w:val="000000"/>
+          <w:sz w:val="36"/>
+          <w:lang w:eastAsia="es-CO"/>
         </w:rPr>
         <mc:AlternateContent>
           <mc:Choice Requires="wps">
@@ -10490,9 +8734,10 @@
       <w:r>
         <w:rPr>
           <w:b/>
-          <w:color w:val="000000"/>
-          <w:sz w:val="36"/>
-          <w:lang w:val="es-ES"/>
+          <w:noProof/>
+          <w:color w:val="000000"/>
+          <w:sz w:val="36"/>
+          <w:lang w:eastAsia="es-CO"/>
         </w:rPr>
         <mc:AlternateContent>
           <mc:Choice Requires="wps">
@@ -10618,9 +8863,10 @@
       <w:r>
         <w:rPr>
           <w:b/>
-          <w:color w:val="000000"/>
-          <w:sz w:val="36"/>
-          <w:lang w:val="es-ES"/>
+          <w:noProof/>
+          <w:color w:val="000000"/>
+          <w:sz w:val="36"/>
+          <w:lang w:eastAsia="es-CO"/>
         </w:rPr>
         <mc:AlternateContent>
           <mc:Choice Requires="wps">
@@ -10747,9 +8993,10 @@
       <w:r>
         <w:rPr>
           <w:b/>
-          <w:color w:val="000000"/>
-          <w:sz w:val="36"/>
-          <w:lang w:val="es-ES"/>
+          <w:noProof/>
+          <w:color w:val="000000"/>
+          <w:sz w:val="36"/>
+          <w:lang w:eastAsia="es-CO"/>
         </w:rPr>
         <mc:AlternateContent>
           <mc:Choice Requires="wps">
@@ -10876,9 +9123,10 @@
       <w:r>
         <w:rPr>
           <w:b/>
-          <w:color w:val="000000"/>
-          <w:sz w:val="36"/>
-          <w:lang w:val="es-ES"/>
+          <w:noProof/>
+          <w:color w:val="000000"/>
+          <w:sz w:val="36"/>
+          <w:lang w:eastAsia="es-CO"/>
         </w:rPr>
         <mc:AlternateContent>
           <mc:Choice Requires="wps">
@@ -11004,9 +9252,10 @@
       <w:r>
         <w:rPr>
           <w:b/>
-          <w:color w:val="000000"/>
-          <w:sz w:val="36"/>
-          <w:lang w:val="es-ES"/>
+          <w:noProof/>
+          <w:color w:val="000000"/>
+          <w:sz w:val="36"/>
+          <w:lang w:eastAsia="es-CO"/>
         </w:rPr>
         <mc:AlternateContent>
           <mc:Choice Requires="wps">
@@ -11132,9 +9381,10 @@
       <w:r>
         <w:rPr>
           <w:b/>
-          <w:color w:val="000000"/>
-          <w:sz w:val="36"/>
-          <w:lang w:val="es-ES"/>
+          <w:noProof/>
+          <w:color w:val="000000"/>
+          <w:sz w:val="36"/>
+          <w:lang w:eastAsia="es-CO"/>
         </w:rPr>
         <mc:AlternateContent>
           <mc:Choice Requires="wps">
@@ -11431,9 +9681,10 @@
       <w:r>
         <w:rPr>
           <w:b/>
-          <w:color w:val="000000"/>
-          <w:sz w:val="36"/>
-          <w:lang w:val="es-ES"/>
+          <w:noProof/>
+          <w:color w:val="000000"/>
+          <w:sz w:val="36"/>
+          <w:lang w:eastAsia="es-CO"/>
         </w:rPr>
         <w:lastRenderedPageBreak/>
         <mc:AlternateContent>
@@ -11559,9 +9810,10 @@
       <w:r>
         <w:rPr>
           <w:b/>
-          <w:color w:val="000000"/>
-          <w:sz w:val="36"/>
-          <w:lang w:val="es-ES"/>
+          <w:noProof/>
+          <w:color w:val="000000"/>
+          <w:sz w:val="36"/>
+          <w:lang w:eastAsia="es-CO"/>
         </w:rPr>
         <mc:AlternateContent>
           <mc:Choice Requires="wps">
@@ -11685,9 +9937,10 @@
       <w:r>
         <w:rPr>
           <w:b/>
-          <w:color w:val="000000"/>
-          <w:sz w:val="36"/>
-          <w:lang w:val="es-ES"/>
+          <w:noProof/>
+          <w:color w:val="000000"/>
+          <w:sz w:val="36"/>
+          <w:lang w:eastAsia="es-CO"/>
         </w:rPr>
         <mc:AlternateContent>
           <mc:Choice Requires="wps">
@@ -11811,9 +10064,10 @@
       <w:r>
         <w:rPr>
           <w:b/>
-          <w:color w:val="000000"/>
-          <w:sz w:val="36"/>
-          <w:lang w:val="es-ES"/>
+          <w:noProof/>
+          <w:color w:val="000000"/>
+          <w:sz w:val="36"/>
+          <w:lang w:eastAsia="es-CO"/>
         </w:rPr>
         <mc:AlternateContent>
           <mc:Choice Requires="wps">
@@ -11938,9 +10192,10 @@
       <w:r>
         <w:rPr>
           <w:b/>
-          <w:color w:val="000000"/>
-          <w:sz w:val="36"/>
-          <w:lang w:val="es-ES"/>
+          <w:noProof/>
+          <w:color w:val="000000"/>
+          <w:sz w:val="36"/>
+          <w:lang w:eastAsia="es-CO"/>
         </w:rPr>
         <mc:AlternateContent>
           <mc:Choice Requires="wps">
@@ -12065,9 +10320,10 @@
       <w:r>
         <w:rPr>
           <w:b/>
-          <w:color w:val="000000"/>
-          <w:sz w:val="36"/>
-          <w:lang w:val="es-ES"/>
+          <w:noProof/>
+          <w:color w:val="000000"/>
+          <w:sz w:val="36"/>
+          <w:lang w:eastAsia="es-CO"/>
         </w:rPr>
         <mc:AlternateContent>
           <mc:Choice Requires="wps">
@@ -12191,9 +10447,10 @@
       <w:r>
         <w:rPr>
           <w:b/>
-          <w:color w:val="000000"/>
-          <w:sz w:val="36"/>
-          <w:lang w:val="es-ES"/>
+          <w:noProof/>
+          <w:color w:val="000000"/>
+          <w:sz w:val="36"/>
+          <w:lang w:eastAsia="es-CO"/>
         </w:rPr>
         <mc:AlternateContent>
           <mc:Choice Requires="wps">
@@ -12317,9 +10574,10 @@
       <w:r>
         <w:rPr>
           <w:b/>
-          <w:color w:val="000000"/>
-          <w:sz w:val="36"/>
-          <w:lang w:val="es-ES"/>
+          <w:noProof/>
+          <w:color w:val="000000"/>
+          <w:sz w:val="36"/>
+          <w:lang w:eastAsia="es-CO"/>
         </w:rPr>
         <mc:AlternateContent>
           <mc:Choice Requires="wps">
@@ -12611,14 +10869,13 @@
           <w:lang w:val="es-ES"/>
         </w:rPr>
       </w:pPr>
-      <w:bookmarkStart w:id="0" w:name="_GoBack"/>
-      <w:bookmarkEnd w:id="0"/>
       <w:r>
         <w:rPr>
           <w:b/>
-          <w:color w:val="000000"/>
-          <w:sz w:val="36"/>
-          <w:lang w:val="es-ES"/>
+          <w:noProof/>
+          <w:color w:val="000000"/>
+          <w:sz w:val="36"/>
+          <w:lang w:eastAsia="es-CO"/>
         </w:rPr>
         <w:lastRenderedPageBreak/>
         <mc:AlternateContent>
@@ -12744,9 +11001,10 @@
       <w:r>
         <w:rPr>
           <w:b/>
-          <w:color w:val="000000"/>
-          <w:sz w:val="36"/>
-          <w:lang w:val="es-ES"/>
+          <w:noProof/>
+          <w:color w:val="000000"/>
+          <w:sz w:val="36"/>
+          <w:lang w:eastAsia="es-CO"/>
         </w:rPr>
         <mc:AlternateContent>
           <mc:Choice Requires="wps">
@@ -12870,9 +11128,10 @@
       <w:r>
         <w:rPr>
           <w:b/>
-          <w:color w:val="000000"/>
-          <w:sz w:val="36"/>
-          <w:lang w:val="es-ES"/>
+          <w:noProof/>
+          <w:color w:val="000000"/>
+          <w:sz w:val="36"/>
+          <w:lang w:eastAsia="es-CO"/>
         </w:rPr>
         <mc:AlternateContent>
           <mc:Choice Requires="wps">
@@ -12996,9 +11255,10 @@
       <w:r>
         <w:rPr>
           <w:b/>
-          <w:color w:val="000000"/>
-          <w:sz w:val="36"/>
-          <w:lang w:val="es-ES"/>
+          <w:noProof/>
+          <w:color w:val="000000"/>
+          <w:sz w:val="36"/>
+          <w:lang w:eastAsia="es-CO"/>
         </w:rPr>
         <mc:AlternateContent>
           <mc:Choice Requires="wps">
@@ -13123,9 +11383,10 @@
       <w:r>
         <w:rPr>
           <w:b/>
-          <w:color w:val="000000"/>
-          <w:sz w:val="36"/>
-          <w:lang w:val="es-ES"/>
+          <w:noProof/>
+          <w:color w:val="000000"/>
+          <w:sz w:val="36"/>
+          <w:lang w:eastAsia="es-CO"/>
         </w:rPr>
         <mc:AlternateContent>
           <mc:Choice Requires="wps">
@@ -13250,9 +11511,10 @@
       <w:r>
         <w:rPr>
           <w:b/>
-          <w:color w:val="000000"/>
-          <w:sz w:val="36"/>
-          <w:lang w:val="es-ES"/>
+          <w:noProof/>
+          <w:color w:val="000000"/>
+          <w:sz w:val="36"/>
+          <w:lang w:eastAsia="es-CO"/>
         </w:rPr>
         <mc:AlternateContent>
           <mc:Choice Requires="wps">
@@ -13376,9 +11638,10 @@
       <w:r>
         <w:rPr>
           <w:b/>
-          <w:color w:val="000000"/>
-          <w:sz w:val="36"/>
-          <w:lang w:val="es-ES"/>
+          <w:noProof/>
+          <w:color w:val="000000"/>
+          <w:sz w:val="36"/>
+          <w:lang w:eastAsia="es-CO"/>
         </w:rPr>
         <mc:AlternateContent>
           <mc:Choice Requires="wps">
@@ -13502,9 +11765,10 @@
       <w:r>
         <w:rPr>
           <w:b/>
-          <w:color w:val="000000"/>
-          <w:sz w:val="36"/>
-          <w:lang w:val="es-ES"/>
+          <w:noProof/>
+          <w:color w:val="000000"/>
+          <w:sz w:val="36"/>
+          <w:lang w:eastAsia="es-CO"/>
         </w:rPr>
         <mc:AlternateContent>
           <mc:Choice Requires="wps">

</xml_diff>

<commit_message>
se ajusta informe propuesta de adopcion experian
</commit_message>
<xml_diff>
--- a/Stefanini/Stefanini.Clientes/Stefanini.Cliente.Experian/Cards_Safe.docx
+++ b/Stefanini/Stefanini.Clientes/Stefanini.Cliente.Experian/Cards_Safe.docx
@@ -16,7 +16,7 @@
         <mc:AlternateContent>
           <mc:Choice Requires="wps">
             <w:drawing>
-              <wp:anchor distT="0" distB="0" distL="114300" distR="114300" simplePos="0" relativeHeight="251649024" behindDoc="0" locked="0" layoutInCell="1" allowOverlap="1">
+              <wp:anchor distT="0" distB="0" distL="114300" distR="114300" simplePos="0" relativeHeight="251648000" behindDoc="0" locked="0" layoutInCell="1" allowOverlap="1">
                 <wp:simplePos x="0" y="0"/>
                 <wp:positionH relativeFrom="column">
                   <wp:posOffset>4499811</wp:posOffset>
@@ -114,7 +114,7 @@
           </mc:Choice>
           <mc:Fallback>
             <w:pict>
-              <v:roundrect id="Rectángulo: esquinas redondeadas 24" o:spid="_x0000_s1026" style="position:absolute;margin-left:354.3pt;margin-top:1.9pt;width:177pt;height:233.25pt;z-index:251649024;visibility:visible;mso-wrap-style:square;mso-wrap-distance-left:9pt;mso-wrap-distance-top:0;mso-wrap-distance-right:9pt;mso-wrap-distance-bottom:0;mso-position-horizontal:absolute;mso-position-horizontal-relative:text;mso-position-vertical:absolute;mso-position-vertical-relative:text;v-text-anchor:bottom" arcsize="10923f" o:gfxdata="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" filled="f" strokecolor="black [3200]" strokeweight="4.5pt">
+              <v:roundrect id="Rectángulo: esquinas redondeadas 24" o:spid="_x0000_s1026" style="position:absolute;margin-left:354.3pt;margin-top:1.9pt;width:177pt;height:233.25pt;z-index:251648000;visibility:visible;mso-wrap-style:square;mso-wrap-distance-left:9pt;mso-wrap-distance-top:0;mso-wrap-distance-right:9pt;mso-wrap-distance-bottom:0;mso-position-horizontal:absolute;mso-position-horizontal-relative:text;mso-position-vertical:absolute;mso-position-vertical-relative:text;v-text-anchor:bottom" arcsize="10923f" o:gfxdata="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" filled="f" strokecolor="black [3200]" strokeweight="4.5pt">
                 <v:textbox>
                   <w:txbxContent>
                     <w:p>
@@ -361,7 +361,7 @@
         <mc:AlternateContent>
           <mc:Choice Requires="wpg">
             <w:drawing>
-              <wp:anchor distT="0" distB="0" distL="114300" distR="114300" simplePos="0" relativeHeight="251645952" behindDoc="0" locked="0" layoutInCell="1" allowOverlap="1">
+              <wp:anchor distT="0" distB="0" distL="114300" distR="114300" simplePos="0" relativeHeight="251644928" behindDoc="0" locked="0" layoutInCell="1" allowOverlap="1">
                 <wp:simplePos x="0" y="0"/>
                 <wp:positionH relativeFrom="column">
                   <wp:posOffset>2190224</wp:posOffset>
@@ -503,7 +503,7 @@
           </mc:Choice>
           <mc:Fallback>
             <w:pict>
-              <v:group id="Grupo 37" o:spid="_x0000_s1030" style="position:absolute;margin-left:172.45pt;margin-top:6.1pt;width:177pt;height:233.25pt;z-index:251645952" coordsize="22479,29622" o:gfxdata="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">
+              <v:group id="Grupo 37" o:spid="_x0000_s1030" style="position:absolute;margin-left:172.45pt;margin-top:6.1pt;width:177pt;height:233.25pt;z-index:251644928" coordsize="22479,29622" o:gfxdata="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">
                 <v:roundrect id="Rectángulo: esquinas redondeadas 23" o:spid="_x0000_s1031" style="position:absolute;width:22479;height:29622;visibility:visible;mso-wrap-style:square;v-text-anchor:bottom" arcsize="10923f" o:gfxdata="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" filled="f" strokecolor="black [3200]" strokeweight="4.5pt">
                   <v:textbox>
                     <w:txbxContent>
@@ -555,7 +555,7 @@
         <mc:AlternateContent>
           <mc:Choice Requires="wpg">
             <w:drawing>
-              <wp:anchor distT="0" distB="0" distL="114300" distR="114300" simplePos="0" relativeHeight="251641856" behindDoc="0" locked="0" layoutInCell="1" allowOverlap="1">
+              <wp:anchor distT="0" distB="0" distL="114300" distR="114300" simplePos="0" relativeHeight="251640832" behindDoc="0" locked="0" layoutInCell="1" allowOverlap="1">
                 <wp:simplePos x="0" y="0"/>
                 <wp:positionH relativeFrom="column">
                   <wp:posOffset>-129540</wp:posOffset>
@@ -690,7 +690,7 @@
           </mc:Choice>
           <mc:Fallback>
             <w:pict>
-              <v:group id="Grupo 35" o:spid="_x0000_s1033" style="position:absolute;margin-left:-10.2pt;margin-top:6.1pt;width:177pt;height:233.25pt;z-index:251641856" coordsize="22479,29622" o:gfxdata="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">
+              <v:group id="Grupo 35" o:spid="_x0000_s1033" style="position:absolute;margin-left:-10.2pt;margin-top:6.1pt;width:177pt;height:233.25pt;z-index:251640832" coordsize="22479,29622" o:gfxdata="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">
                 <v:roundrect id="Rectángulo: esquinas redondeadas 21" o:spid="_x0000_s1034" style="position:absolute;width:22479;height:29622;visibility:visible;mso-wrap-style:square;v-text-anchor:bottom" arcsize="10923f" o:gfxdata="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" filled="f" strokecolor="black [3200]" strokeweight="4.5pt">
                   <v:textbox>
                     <w:txbxContent>
@@ -897,7 +897,7 @@
         <mc:AlternateContent>
           <mc:Choice Requires="wpg">
             <w:drawing>
-              <wp:anchor distT="0" distB="0" distL="114300" distR="114300" simplePos="0" relativeHeight="251655168" behindDoc="0" locked="0" layoutInCell="1" allowOverlap="1" wp14:anchorId="4DCF087C" wp14:editId="1A855504">
+              <wp:anchor distT="0" distB="0" distL="114300" distR="114300" simplePos="0" relativeHeight="251654144" behindDoc="0" locked="0" layoutInCell="1" allowOverlap="1" wp14:anchorId="4DCF087C" wp14:editId="1A855504">
                 <wp:simplePos x="0" y="0"/>
                 <wp:positionH relativeFrom="column">
                   <wp:posOffset>6806674</wp:posOffset>
@@ -1032,7 +1032,7 @@
           </mc:Choice>
           <mc:Fallback>
             <w:pict>
-              <v:group w14:anchorId="4DCF087C" id="Grupo 42" o:spid="_x0000_s1036" style="position:absolute;margin-left:535.95pt;margin-top:24.65pt;width:177pt;height:233.25pt;z-index:251655168" coordsize="22479,29622" o:gfxdata="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">
+              <v:group w14:anchorId="4DCF087C" id="Grupo 42" o:spid="_x0000_s1036" style="position:absolute;margin-left:535.95pt;margin-top:24.65pt;width:177pt;height:233.25pt;z-index:251654144" coordsize="22479,29622" o:gfxdata="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">
                 <v:roundrect id="Rectángulo: esquinas redondeadas 28" o:spid="_x0000_s1037" style="position:absolute;width:22479;height:29622;visibility:visible;mso-wrap-style:square;v-text-anchor:bottom" arcsize="10923f" o:gfxdata="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" filled="f" strokecolor="black [3200]" strokeweight="4.5pt">
                   <v:textbox>
                     <w:txbxContent>
@@ -1077,7 +1077,7 @@
         <mc:AlternateContent>
           <mc:Choice Requires="wpg">
             <w:drawing>
-              <wp:anchor distT="0" distB="0" distL="114300" distR="114300" simplePos="0" relativeHeight="251654144" behindDoc="0" locked="0" layoutInCell="1" allowOverlap="1" wp14:anchorId="081B3760" wp14:editId="172804D7">
+              <wp:anchor distT="0" distB="0" distL="114300" distR="114300" simplePos="0" relativeHeight="251653120" behindDoc="0" locked="0" layoutInCell="1" allowOverlap="1" wp14:anchorId="081B3760" wp14:editId="172804D7">
                 <wp:simplePos x="0" y="0"/>
                 <wp:positionH relativeFrom="column">
                   <wp:posOffset>4497814</wp:posOffset>
@@ -1231,7 +1231,7 @@
           </mc:Choice>
           <mc:Fallback>
             <w:pict>
-              <v:group w14:anchorId="081B3760" id="Grupo 41" o:spid="_x0000_s1039" style="position:absolute;margin-left:354.15pt;margin-top:24.65pt;width:177pt;height:233.25pt;z-index:251654144" coordsize="22479,29622" o:gfxdata="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">
+              <v:group w14:anchorId="081B3760" id="Grupo 41" o:spid="_x0000_s1039" style="position:absolute;margin-left:354.15pt;margin-top:24.65pt;width:177pt;height:233.25pt;z-index:251653120" coordsize="22479,29622" o:gfxdata="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">
                 <v:roundrect id="Rectángulo: esquinas redondeadas 27" o:spid="_x0000_s1040" style="position:absolute;width:22479;height:29622;visibility:visible;mso-wrap-style:square;v-text-anchor:bottom" arcsize="10923f" o:gfxdata="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" filled="f" strokecolor="black [3200]" strokeweight="4.5pt">
                   <v:textbox>
                     <w:txbxContent>
@@ -1295,7 +1295,7 @@
         <mc:AlternateContent>
           <mc:Choice Requires="wpg">
             <w:drawing>
-              <wp:anchor distT="0" distB="0" distL="114300" distR="114300" simplePos="0" relativeHeight="251653120" behindDoc="0" locked="0" layoutInCell="1" allowOverlap="1" wp14:anchorId="754E70F6" wp14:editId="5D508ACC">
+              <wp:anchor distT="0" distB="0" distL="114300" distR="114300" simplePos="0" relativeHeight="251652096" behindDoc="0" locked="0" layoutInCell="1" allowOverlap="1" wp14:anchorId="754E70F6" wp14:editId="5D508ACC">
                 <wp:simplePos x="0" y="0"/>
                 <wp:positionH relativeFrom="column">
                   <wp:posOffset>2172444</wp:posOffset>
@@ -1451,7 +1451,7 @@
           </mc:Choice>
           <mc:Fallback>
             <w:pict>
-              <v:group w14:anchorId="754E70F6" id="Grupo 40" o:spid="_x0000_s1042" style="position:absolute;margin-left:171.05pt;margin-top:24.65pt;width:177pt;height:233.25pt;z-index:251653120" coordsize="22479,29622" o:gfxdata="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">
+              <v:group w14:anchorId="754E70F6" id="Grupo 40" o:spid="_x0000_s1042" style="position:absolute;margin-left:171.05pt;margin-top:24.65pt;width:177pt;height:233.25pt;z-index:251652096" coordsize="22479,29622" o:gfxdata="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">
                 <v:roundrect id="Rectángulo: esquinas redondeadas 26" o:spid="_x0000_s1043" style="position:absolute;width:22479;height:29622;visibility:visible;mso-wrap-style:square;v-text-anchor:bottom" arcsize="10923f" o:gfxdata="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" filled="f" strokecolor="black [3200]" strokeweight="4.5pt">
                   <v:textbox>
                     <w:txbxContent>
@@ -1517,7 +1517,7 @@
         <mc:AlternateContent>
           <mc:Choice Requires="wpg">
             <w:drawing>
-              <wp:anchor distT="0" distB="0" distL="114300" distR="114300" simplePos="0" relativeHeight="251652096" behindDoc="0" locked="0" layoutInCell="1" allowOverlap="1" wp14:anchorId="75E990A5" wp14:editId="1C5EF04C">
+              <wp:anchor distT="0" distB="0" distL="114300" distR="114300" simplePos="0" relativeHeight="251651072" behindDoc="0" locked="0" layoutInCell="1" allowOverlap="1" wp14:anchorId="75E990A5" wp14:editId="1C5EF04C">
                 <wp:simplePos x="0" y="0"/>
                 <wp:positionH relativeFrom="column">
                   <wp:posOffset>-139700</wp:posOffset>
@@ -1673,7 +1673,7 @@
           </mc:Choice>
           <mc:Fallback>
             <w:pict>
-              <v:group w14:anchorId="75E990A5" id="Grupo 39" o:spid="_x0000_s1045" style="position:absolute;margin-left:-11pt;margin-top:24.65pt;width:177pt;height:233.25pt;z-index:251652096" coordsize="22479,29622" o:gfxdata="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">
+              <v:group w14:anchorId="75E990A5" id="Grupo 39" o:spid="_x0000_s1045" style="position:absolute;margin-left:-11pt;margin-top:24.65pt;width:177pt;height:233.25pt;z-index:251651072" coordsize="22479,29622" o:gfxdata="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">
                 <v:roundrect id="_x0000_s1046" style="position:absolute;width:22479;height:29622;visibility:visible;mso-wrap-style:square;v-text-anchor:bottom" arcsize="10923f" o:gfxdata="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" filled="f" strokecolor="black [3200]" strokeweight="4.5pt">
                   <v:textbox>
                     <w:txbxContent>
@@ -1838,7 +1838,7 @@
         <mc:AlternateContent>
           <mc:Choice Requires="wpg">
             <w:drawing>
-              <wp:anchor distT="0" distB="0" distL="114300" distR="114300" simplePos="0" relativeHeight="251676672" behindDoc="0" locked="0" layoutInCell="1" allowOverlap="1">
+              <wp:anchor distT="0" distB="0" distL="114300" distR="114300" simplePos="0" relativeHeight="251675648" behindDoc="0" locked="0" layoutInCell="1" allowOverlap="1">
                 <wp:simplePos x="0" y="0"/>
                 <wp:positionH relativeFrom="column">
                   <wp:posOffset>6837789</wp:posOffset>
@@ -1982,7 +1982,7 @@
           </mc:Choice>
           <mc:Fallback>
             <w:pict>
-              <v:group id="Grupo 57" o:spid="_x0000_s1048" style="position:absolute;margin-left:538.4pt;margin-top:3.35pt;width:177pt;height:233.25pt;z-index:251676672" coordsize="22479,29622" o:gfxdata="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">
+              <v:group id="Grupo 57" o:spid="_x0000_s1048" style="position:absolute;margin-left:538.4pt;margin-top:3.35pt;width:177pt;height:233.25pt;z-index:251675648" coordsize="22479,29622" o:gfxdata="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">
                 <v:roundrect id="_x0000_s1049" style="position:absolute;width:22479;height:29622;visibility:visible;mso-wrap-style:square;v-text-anchor:bottom" arcsize="10923f" o:gfxdata="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" filled="f" strokecolor="black [3200]" strokeweight="4.5pt">
                   <v:textbox>
                     <w:txbxContent>
@@ -2039,7 +2039,7 @@
         <mc:AlternateContent>
           <mc:Choice Requires="wpg">
             <w:drawing>
-              <wp:anchor distT="0" distB="0" distL="114300" distR="114300" simplePos="0" relativeHeight="251674624" behindDoc="0" locked="0" layoutInCell="1" allowOverlap="1">
+              <wp:anchor distT="0" distB="0" distL="114300" distR="114300" simplePos="0" relativeHeight="251673600" behindDoc="0" locked="0" layoutInCell="1" allowOverlap="1">
                 <wp:simplePos x="0" y="0"/>
                 <wp:positionH relativeFrom="column">
                   <wp:posOffset>4521309</wp:posOffset>
@@ -2194,7 +2194,7 @@
           </mc:Choice>
           <mc:Fallback>
             <w:pict>
-              <v:group id="Grupo 56" o:spid="_x0000_s1051" style="position:absolute;margin-left:356pt;margin-top:4.3pt;width:177pt;height:233.25pt;z-index:251674624" coordsize="22479,29622" o:gfxdata="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">
+              <v:group id="Grupo 56" o:spid="_x0000_s1051" style="position:absolute;margin-left:356pt;margin-top:4.3pt;width:177pt;height:233.25pt;z-index:251673600" coordsize="22479,29622" o:gfxdata="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">
                 <v:roundrect id="_x0000_s1052" style="position:absolute;width:22479;height:29622;visibility:visible;mso-wrap-style:square;v-text-anchor:bottom" arcsize="10923f" o:gfxdata="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" filled="f" strokecolor="black [3200]" strokeweight="4.5pt">
                   <v:textbox>
                     <w:txbxContent>
@@ -2262,7 +2262,7 @@
         <mc:AlternateContent>
           <mc:Choice Requires="wpg">
             <w:drawing>
-              <wp:anchor distT="0" distB="0" distL="114300" distR="114300" simplePos="0" relativeHeight="251672576" behindDoc="0" locked="0" layoutInCell="1" allowOverlap="1">
+              <wp:anchor distT="0" distB="0" distL="114300" distR="114300" simplePos="0" relativeHeight="251671552" behindDoc="0" locked="0" layoutInCell="1" allowOverlap="1">
                 <wp:simplePos x="0" y="0"/>
                 <wp:positionH relativeFrom="column">
                   <wp:posOffset>2206734</wp:posOffset>
@@ -2417,7 +2417,7 @@
           </mc:Choice>
           <mc:Fallback>
             <w:pict>
-              <v:group id="Grupo 55" o:spid="_x0000_s1054" style="position:absolute;margin-left:173.75pt;margin-top:1.4pt;width:177pt;height:233.25pt;z-index:251672576" coordsize="22479,29622" o:gfxdata="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">
+              <v:group id="Grupo 55" o:spid="_x0000_s1054" style="position:absolute;margin-left:173.75pt;margin-top:1.4pt;width:177pt;height:233.25pt;z-index:251671552" coordsize="22479,29622" o:gfxdata="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">
                 <v:roundrect id="_x0000_s1055" style="position:absolute;width:22479;height:29622;visibility:visible;mso-wrap-style:square;v-text-anchor:bottom" arcsize="10923f" o:gfxdata="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" filled="f" strokecolor="black [3200]" strokeweight="4.5pt">
                   <v:textbox>
                     <w:txbxContent>
@@ -2485,7 +2485,7 @@
         <mc:AlternateContent>
           <mc:Choice Requires="wpg">
             <w:drawing>
-              <wp:anchor distT="0" distB="0" distL="114300" distR="114300" simplePos="0" relativeHeight="251670528" behindDoc="0" locked="0" layoutInCell="1" allowOverlap="1">
+              <wp:anchor distT="0" distB="0" distL="114300" distR="114300" simplePos="0" relativeHeight="251669504" behindDoc="0" locked="0" layoutInCell="1" allowOverlap="1">
                 <wp:simplePos x="0" y="0"/>
                 <wp:positionH relativeFrom="column">
                   <wp:posOffset>-103632</wp:posOffset>
@@ -2640,7 +2640,7 @@
           </mc:Choice>
           <mc:Fallback>
             <w:pict>
-              <v:group id="Grupo 54" o:spid="_x0000_s1057" style="position:absolute;margin-left:-8.15pt;margin-top:2.4pt;width:177pt;height:233.25pt;z-index:251670528" coordsize="22479,29622" o:gfxdata="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">
+              <v:group id="Grupo 54" o:spid="_x0000_s1057" style="position:absolute;margin-left:-8.15pt;margin-top:2.4pt;width:177pt;height:233.25pt;z-index:251669504" coordsize="22479,29622" o:gfxdata="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">
                 <v:roundrect id="_x0000_s1058" style="position:absolute;width:22479;height:29622;visibility:visible;mso-wrap-style:square;v-text-anchor:bottom" arcsize="10923f" o:gfxdata="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" filled="f" strokecolor="black [3200]" strokeweight="4.5pt">
                   <v:textbox>
                     <w:txbxContent>
@@ -2778,7 +2778,7 @@
         <mc:AlternateContent>
           <mc:Choice Requires="wpg">
             <w:drawing>
-              <wp:anchor distT="0" distB="0" distL="114300" distR="114300" simplePos="0" relativeHeight="251680768" behindDoc="0" locked="0" layoutInCell="1" allowOverlap="1">
+              <wp:anchor distT="0" distB="0" distL="114300" distR="114300" simplePos="0" relativeHeight="251679744" behindDoc="0" locked="0" layoutInCell="1" allowOverlap="1">
                 <wp:simplePos x="0" y="0"/>
                 <wp:positionH relativeFrom="column">
                   <wp:posOffset>2195304</wp:posOffset>
@@ -2911,7 +2911,7 @@
           </mc:Choice>
           <mc:Fallback>
             <w:pict>
-              <v:group id="Grupo 59" o:spid="_x0000_s1060" style="position:absolute;margin-left:172.85pt;margin-top:18pt;width:177pt;height:233.25pt;z-index:251680768" coordsize="22479,29622" o:gfxdata="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">
+              <v:group id="Grupo 59" o:spid="_x0000_s1060" style="position:absolute;margin-left:172.85pt;margin-top:18pt;width:177pt;height:233.25pt;z-index:251679744" coordsize="22479,29622" o:gfxdata="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">
                 <v:roundrect id="_x0000_s1061" style="position:absolute;width:22479;height:29622;visibility:visible;mso-wrap-style:square;v-text-anchor:bottom" arcsize="10923f" o:gfxdata="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" filled="f" strokecolor="black [3200]" strokeweight="4.5pt">
                   <v:textbox>
                     <w:txbxContent>
@@ -2957,7 +2957,7 @@
         <mc:AlternateContent>
           <mc:Choice Requires="wpg">
             <w:drawing>
-              <wp:anchor distT="0" distB="0" distL="114300" distR="114300" simplePos="0" relativeHeight="251678720" behindDoc="0" locked="0" layoutInCell="1" allowOverlap="1">
+              <wp:anchor distT="0" distB="0" distL="114300" distR="114300" simplePos="0" relativeHeight="251677696" behindDoc="0" locked="0" layoutInCell="1" allowOverlap="1">
                 <wp:simplePos x="0" y="0"/>
                 <wp:positionH relativeFrom="column">
                   <wp:posOffset>-127635</wp:posOffset>
@@ -3090,7 +3090,7 @@
           </mc:Choice>
           <mc:Fallback>
             <w:pict>
-              <v:group id="Grupo 58" o:spid="_x0000_s1063" style="position:absolute;margin-left:-10.05pt;margin-top:18.9pt;width:177pt;height:233.25pt;z-index:251678720" coordsize="22479,29622" o:gfxdata="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">
+              <v:group id="Grupo 58" o:spid="_x0000_s1063" style="position:absolute;margin-left:-10.05pt;margin-top:18.9pt;width:177pt;height:233.25pt;z-index:251677696" coordsize="22479,29622" o:gfxdata="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">
                 <v:roundrect id="_x0000_s1064" style="position:absolute;width:22479;height:29622;visibility:visible;mso-wrap-style:square;v-text-anchor:bottom" arcsize="10923f" o:gfxdata="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" filled="f" strokecolor="black [3200]" strokeweight="4.5pt">
                   <v:textbox>
                     <w:txbxContent>
@@ -3237,7 +3237,7 @@
         <mc:AlternateContent>
           <mc:Choice Requires="wpg">
             <w:drawing>
-              <wp:anchor distT="0" distB="0" distL="114300" distR="114300" simplePos="0" relativeHeight="251708416" behindDoc="0" locked="0" layoutInCell="1" allowOverlap="1">
+              <wp:anchor distT="0" distB="0" distL="114300" distR="114300" simplePos="0" relativeHeight="251707392" behindDoc="0" locked="0" layoutInCell="1" allowOverlap="1">
                 <wp:simplePos x="0" y="0"/>
                 <wp:positionH relativeFrom="column">
                   <wp:posOffset>6919704</wp:posOffset>
@@ -3375,7 +3375,7 @@
           </mc:Choice>
           <mc:Fallback>
             <w:pict>
-              <v:group id="Grupo 5" o:spid="_x0000_s1066" style="position:absolute;margin-left:544.85pt;margin-top:1.2pt;width:177pt;height:233.25pt;z-index:251708416" coordsize="22479,29622" o:gfxdata="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">
+              <v:group id="Grupo 5" o:spid="_x0000_s1066" style="position:absolute;margin-left:544.85pt;margin-top:1.2pt;width:177pt;height:233.25pt;z-index:251707392" coordsize="22479,29622" o:gfxdata="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">
                 <v:roundrect id="_x0000_s1067" style="position:absolute;width:22479;height:29622;visibility:visible;mso-wrap-style:square;v-text-anchor:bottom" arcsize="10923f" o:gfxdata="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" filled="f" strokecolor="black [3200]" strokeweight="4.5pt">
                   <v:textbox>
                     <w:txbxContent>
@@ -3423,7 +3423,7 @@
         <mc:AlternateContent>
           <mc:Choice Requires="wpg">
             <w:drawing>
-              <wp:anchor distT="0" distB="0" distL="114300" distR="114300" simplePos="0" relativeHeight="251706368" behindDoc="0" locked="0" layoutInCell="1" allowOverlap="1">
+              <wp:anchor distT="0" distB="0" distL="114300" distR="114300" simplePos="0" relativeHeight="251705344" behindDoc="0" locked="0" layoutInCell="1" allowOverlap="1">
                 <wp:simplePos x="0" y="0"/>
                 <wp:positionH relativeFrom="column">
                   <wp:posOffset>4601954</wp:posOffset>
@@ -3558,7 +3558,7 @@
           </mc:Choice>
           <mc:Fallback>
             <w:pict>
-              <v:group id="Grupo 4" o:spid="_x0000_s1069" style="position:absolute;margin-left:362.35pt;margin-top:2.45pt;width:177pt;height:233.25pt;z-index:251706368" coordsize="22479,29622" o:gfxdata="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">
+              <v:group id="Grupo 4" o:spid="_x0000_s1069" style="position:absolute;margin-left:362.35pt;margin-top:2.45pt;width:177pt;height:233.25pt;z-index:251705344" coordsize="22479,29622" o:gfxdata="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">
                 <v:roundrect id="_x0000_s1070" style="position:absolute;width:22479;height:29622;visibility:visible;mso-wrap-style:square;v-text-anchor:bottom" arcsize="10923f" o:gfxdata="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" filled="f" strokecolor="black [3200]" strokeweight="4.5pt">
                   <v:textbox>
                     <w:txbxContent>
@@ -3606,7 +3606,7 @@
         <mc:AlternateContent>
           <mc:Choice Requires="wpg">
             <w:drawing>
-              <wp:anchor distT="0" distB="0" distL="114300" distR="114300" simplePos="0" relativeHeight="251704320" behindDoc="0" locked="0" layoutInCell="1" allowOverlap="1">
+              <wp:anchor distT="0" distB="0" distL="114300" distR="114300" simplePos="0" relativeHeight="251703296" behindDoc="0" locked="0" layoutInCell="1" allowOverlap="1">
                 <wp:simplePos x="0" y="0"/>
                 <wp:positionH relativeFrom="column">
                   <wp:posOffset>2284204</wp:posOffset>
@@ -3750,7 +3750,7 @@
           </mc:Choice>
           <mc:Fallback>
             <w:pict>
-              <v:group id="Grupo 3" o:spid="_x0000_s1072" style="position:absolute;margin-left:179.85pt;margin-top:2.45pt;width:177pt;height:233.25pt;z-index:251704320" coordsize="22479,29622" o:gfxdata="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">
+              <v:group id="Grupo 3" o:spid="_x0000_s1072" style="position:absolute;margin-left:179.85pt;margin-top:2.45pt;width:177pt;height:233.25pt;z-index:251703296" coordsize="22479,29622" o:gfxdata="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">
                 <v:roundrect id="_x0000_s1073" style="position:absolute;width:22479;height:29622;visibility:visible;mso-wrap-style:square;v-text-anchor:bottom" arcsize="10923f" o:gfxdata="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" filled="f" strokecolor="black [3200]" strokeweight="4.5pt">
                   <v:textbox>
                     <w:txbxContent>
@@ -3807,7 +3807,7 @@
         <mc:AlternateContent>
           <mc:Choice Requires="wpg">
             <w:drawing>
-              <wp:anchor distT="0" distB="0" distL="114300" distR="114300" simplePos="0" relativeHeight="251702272" behindDoc="0" locked="0" layoutInCell="1" allowOverlap="1">
+              <wp:anchor distT="0" distB="0" distL="114300" distR="114300" simplePos="0" relativeHeight="251701248" behindDoc="0" locked="0" layoutInCell="1" allowOverlap="1">
                 <wp:simplePos x="0" y="0"/>
                 <wp:positionH relativeFrom="column">
                   <wp:posOffset>-31531</wp:posOffset>
@@ -3962,7 +3962,7 @@
           </mc:Choice>
           <mc:Fallback>
             <w:pict>
-              <v:group id="Grupo 1" o:spid="_x0000_s1075" style="position:absolute;margin-left:-2.5pt;margin-top:2.5pt;width:177pt;height:233.25pt;z-index:251702272" coordsize="22479,29622" o:gfxdata="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">
+              <v:group id="Grupo 1" o:spid="_x0000_s1075" style="position:absolute;margin-left:-2.5pt;margin-top:2.5pt;width:177pt;height:233.25pt;z-index:251701248" coordsize="22479,29622" o:gfxdata="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">
                 <v:roundrect id="_x0000_s1076" style="position:absolute;width:22479;height:29622;visibility:visible;mso-wrap-style:square;v-text-anchor:bottom" arcsize="10923f" o:gfxdata="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" filled="f" strokecolor="black [3200]" strokeweight="4.5pt">
                   <v:textbox>
                     <w:txbxContent>
@@ -4100,7 +4100,7 @@
         <mc:AlternateContent>
           <mc:Choice Requires="wpg">
             <w:drawing>
-              <wp:anchor distT="0" distB="0" distL="114300" distR="114300" simplePos="0" relativeHeight="251716608" behindDoc="0" locked="0" layoutInCell="1" allowOverlap="1">
+              <wp:anchor distT="0" distB="0" distL="114300" distR="114300" simplePos="0" relativeHeight="251715584" behindDoc="0" locked="0" layoutInCell="1" allowOverlap="1">
                 <wp:simplePos x="0" y="0"/>
                 <wp:positionH relativeFrom="column">
                   <wp:posOffset>6919704</wp:posOffset>
@@ -4235,7 +4235,7 @@
           </mc:Choice>
           <mc:Fallback>
             <w:pict>
-              <v:group id="Grupo 9" o:spid="_x0000_s1078" style="position:absolute;margin-left:544.85pt;margin-top:16.15pt;width:177pt;height:233.25pt;z-index:251716608" coordsize="22479,29622" o:gfxdata="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">
+              <v:group id="Grupo 9" o:spid="_x0000_s1078" style="position:absolute;margin-left:544.85pt;margin-top:16.15pt;width:177pt;height:233.25pt;z-index:251715584" coordsize="22479,29622" o:gfxdata="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">
                 <v:roundrect id="_x0000_s1079" style="position:absolute;width:22479;height:29622;visibility:visible;mso-wrap-style:square;v-text-anchor:bottom" arcsize="10923f" o:gfxdata="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" filled="f" strokecolor="black [3200]" strokeweight="4.5pt">
                   <v:textbox>
                     <w:txbxContent>
@@ -4283,7 +4283,7 @@
         <mc:AlternateContent>
           <mc:Choice Requires="wpg">
             <w:drawing>
-              <wp:anchor distT="0" distB="0" distL="114300" distR="114300" simplePos="0" relativeHeight="251714560" behindDoc="0" locked="0" layoutInCell="1" allowOverlap="1">
+              <wp:anchor distT="0" distB="0" distL="114300" distR="114300" simplePos="0" relativeHeight="251713536" behindDoc="0" locked="0" layoutInCell="1" allowOverlap="1">
                 <wp:simplePos x="0" y="0"/>
                 <wp:positionH relativeFrom="column">
                   <wp:posOffset>4602589</wp:posOffset>
@@ -4438,7 +4438,7 @@
           </mc:Choice>
           <mc:Fallback>
             <w:pict>
-              <v:group id="Grupo 8" o:spid="_x0000_s1081" style="position:absolute;margin-left:362.4pt;margin-top:17.4pt;width:177pt;height:233.25pt;z-index:251714560" coordsize="22479,29622" o:gfxdata="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">
+              <v:group id="Grupo 8" o:spid="_x0000_s1081" style="position:absolute;margin-left:362.4pt;margin-top:17.4pt;width:177pt;height:233.25pt;z-index:251713536" coordsize="22479,29622" o:gfxdata="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">
                 <v:roundrect id="_x0000_s1082" style="position:absolute;width:22479;height:29622;visibility:visible;mso-wrap-style:square;v-text-anchor:bottom" arcsize="10923f" o:gfxdata="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" filled="f" strokecolor="black [3200]" strokeweight="4.5pt">
                   <v:textbox>
                     <w:txbxContent>
@@ -4506,7 +4506,7 @@
         <mc:AlternateContent>
           <mc:Choice Requires="wpg">
             <w:drawing>
-              <wp:anchor distT="0" distB="0" distL="114300" distR="114300" simplePos="0" relativeHeight="251712512" behindDoc="0" locked="0" layoutInCell="1" allowOverlap="1">
+              <wp:anchor distT="0" distB="0" distL="114300" distR="114300" simplePos="0" relativeHeight="251711488" behindDoc="0" locked="0" layoutInCell="1" allowOverlap="1">
                 <wp:simplePos x="0" y="0"/>
                 <wp:positionH relativeFrom="column">
                   <wp:posOffset>2284839</wp:posOffset>
@@ -4664,7 +4664,7 @@
           </mc:Choice>
           <mc:Fallback>
             <w:pict>
-              <v:group id="Grupo 7" o:spid="_x0000_s1084" style="position:absolute;margin-left:179.9pt;margin-top:17.4pt;width:177pt;height:233.25pt;z-index:251712512" coordsize="22479,29622" o:gfxdata="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">
+              <v:group id="Grupo 7" o:spid="_x0000_s1084" style="position:absolute;margin-left:179.9pt;margin-top:17.4pt;width:177pt;height:233.25pt;z-index:251711488" coordsize="22479,29622" o:gfxdata="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">
                 <v:roundrect id="_x0000_s1085" style="position:absolute;width:22479;height:29622;visibility:visible;mso-wrap-style:square;v-text-anchor:bottom" arcsize="10923f" o:gfxdata="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" filled="f" strokecolor="black [3200]" strokeweight="4.5pt">
                   <v:textbox>
                     <w:txbxContent>
@@ -4732,7 +4732,7 @@
         <mc:AlternateContent>
           <mc:Choice Requires="wpg">
             <w:drawing>
-              <wp:anchor distT="0" distB="0" distL="114300" distR="114300" simplePos="0" relativeHeight="251710464" behindDoc="0" locked="0" layoutInCell="1" allowOverlap="1">
+              <wp:anchor distT="0" distB="0" distL="114300" distR="114300" simplePos="0" relativeHeight="251709440" behindDoc="0" locked="0" layoutInCell="1" allowOverlap="1">
                 <wp:simplePos x="0" y="0"/>
                 <wp:positionH relativeFrom="column">
                   <wp:posOffset>-31641</wp:posOffset>
@@ -4865,7 +4865,7 @@
           </mc:Choice>
           <mc:Fallback>
             <w:pict>
-              <v:group id="Grupo 6" o:spid="_x0000_s1087" style="position:absolute;margin-left:-2.5pt;margin-top:18.6pt;width:177pt;height:233.25pt;z-index:251710464" coordsize="22479,29622" o:gfxdata="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">
+              <v:group id="Grupo 6" o:spid="_x0000_s1087" style="position:absolute;margin-left:-2.5pt;margin-top:18.6pt;width:177pt;height:233.25pt;z-index:251709440" coordsize="22479,29622" o:gfxdata="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">
                 <v:roundrect id="_x0000_s1088" style="position:absolute;width:22479;height:29622;visibility:visible;mso-wrap-style:square;v-text-anchor:bottom" arcsize="10923f" o:gfxdata="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" filled="f" strokecolor="black [3200]" strokeweight="4.5pt">
                   <v:textbox>
                     <w:txbxContent>
@@ -5010,6 +5010,187 @@
           <w:lang w:val="es-ES"/>
         </w:rPr>
       </w:pPr>
+      <w:bookmarkStart w:id="0" w:name="_GoBack"/>
+      <w:r>
+        <w:rPr>
+          <w:b/>
+          <w:noProof/>
+          <w:color w:val="000000"/>
+          <w:sz w:val="36"/>
+          <w:lang w:eastAsia="es-CO"/>
+        </w:rPr>
+        <mc:AlternateContent>
+          <mc:Choice Requires="wpg">
+            <w:drawing>
+              <wp:anchor distT="0" distB="0" distL="114300" distR="114300" simplePos="0" relativeHeight="251720704" behindDoc="0" locked="0" layoutInCell="1" allowOverlap="1">
+                <wp:simplePos x="0" y="0"/>
+                <wp:positionH relativeFrom="column">
+                  <wp:posOffset>6972300</wp:posOffset>
+                </wp:positionH>
+                <wp:positionV relativeFrom="paragraph">
+                  <wp:posOffset>35560</wp:posOffset>
+                </wp:positionV>
+                <wp:extent cx="2247900" cy="2962275"/>
+                <wp:effectExtent l="19050" t="19050" r="38100" b="47625"/>
+                <wp:wrapNone/>
+                <wp:docPr id="13" name="Grupo 13"/>
+                <wp:cNvGraphicFramePr/>
+                <a:graphic xmlns:a="http://schemas.openxmlformats.org/drawingml/2006/main">
+                  <a:graphicData uri="http://schemas.microsoft.com/office/word/2010/wordprocessingGroup">
+                    <wpg:wgp>
+                      <wpg:cNvGrpSpPr/>
+                      <wpg:grpSpPr>
+                        <a:xfrm>
+                          <a:off x="0" y="0"/>
+                          <a:ext cx="2247900" cy="2962275"/>
+                          <a:chOff x="0" y="0"/>
+                          <a:chExt cx="2247900" cy="2962275"/>
+                        </a:xfrm>
+                      </wpg:grpSpPr>
+                      <wps:wsp>
+                        <wps:cNvPr id="73" name="Rectángulo: esquinas redondeadas 25"/>
+                        <wps:cNvSpPr/>
+                        <wps:spPr>
+                          <a:xfrm>
+                            <a:off x="0" y="0"/>
+                            <a:ext cx="2247900" cy="2962275"/>
+                          </a:xfrm>
+                          <a:prstGeom prst="roundRect">
+                            <a:avLst/>
+                          </a:prstGeom>
+                          <a:noFill/>
+                          <a:ln w="57150" cap="flat" cmpd="sng" algn="ctr">
+                            <a:solidFill>
+                              <a:schemeClr val="dk1"/>
+                            </a:solidFill>
+                            <a:prstDash val="solid"/>
+                            <a:round/>
+                            <a:headEnd type="none" w="med" len="med"/>
+                            <a:tailEnd type="none" w="med" len="med"/>
+                          </a:ln>
+                        </wps:spPr>
+                        <wps:style>
+                          <a:lnRef idx="0">
+                            <a:scrgbClr r="0" g="0" b="0"/>
+                          </a:lnRef>
+                          <a:fillRef idx="0">
+                            <a:scrgbClr r="0" g="0" b="0"/>
+                          </a:fillRef>
+                          <a:effectRef idx="0">
+                            <a:scrgbClr r="0" g="0" b="0"/>
+                          </a:effectRef>
+                          <a:fontRef idx="minor">
+                            <a:schemeClr val="dk1"/>
+                          </a:fontRef>
+                        </wps:style>
+                        <wps:txbx>
+                          <w:txbxContent>
+                            <w:p>
+                              <w:pPr>
+                                <w:jc w:val="center"/>
+                                <w:rPr>
+                                  <w:b/>
+                                  <w:sz w:val="36"/>
+                                  <w:lang w:val="es-ES"/>
+                                </w:rPr>
+                              </w:pPr>
+                              <w:r>
+                                <w:rPr>
+                                  <w:b/>
+                                  <w:color w:val="000000"/>
+                                  <w:sz w:val="36"/>
+                                  <w:lang w:val="es-ES"/>
+                                </w:rPr>
+                                <w:t>MVP</w:t>
+                              </w:r>
+                            </w:p>
+                          </w:txbxContent>
+                        </wps:txbx>
+                        <wps:bodyPr rot="0" spcFirstLastPara="0" vertOverflow="overflow" horzOverflow="overflow" vert="horz" wrap="square" lIns="91440" tIns="45720" rIns="91440" bIns="45720" numCol="1" spcCol="0" rtlCol="0" fromWordArt="0" anchor="b" anchorCtr="0" forceAA="0" compatLnSpc="1">
+                          <a:prstTxWarp prst="textNoShape">
+                            <a:avLst/>
+                          </a:prstTxWarp>
+                          <a:noAutofit/>
+                        </wps:bodyPr>
+                      </wps:wsp>
+                      <pic:pic xmlns:pic="http://schemas.openxmlformats.org/drawingml/2006/picture">
+                        <pic:nvPicPr>
+                          <pic:cNvPr id="87" name="Imagen 87" descr="C:\Users\Rene\Downloads\branding.png"/>
+                          <pic:cNvPicPr>
+                            <a:picLocks noChangeAspect="1"/>
+                          </pic:cNvPicPr>
+                        </pic:nvPicPr>
+                        <pic:blipFill>
+                          <a:blip r:embed="rId47">
+                            <a:extLst>
+                              <a:ext uri="{28A0092B-C50C-407E-A947-70E740481C1C}">
+                                <a14:useLocalDpi xmlns:a14="http://schemas.microsoft.com/office/drawing/2010/main" val="0"/>
+                              </a:ext>
+                            </a:extLst>
+                          </a:blip>
+                          <a:srcRect/>
+                          <a:stretch>
+                            <a:fillRect/>
+                          </a:stretch>
+                        </pic:blipFill>
+                        <pic:spPr bwMode="auto">
+                          <a:xfrm>
+                            <a:off x="495300" y="561975"/>
+                            <a:ext cx="1534795" cy="1534795"/>
+                          </a:xfrm>
+                          <a:prstGeom prst="rect">
+                            <a:avLst/>
+                          </a:prstGeom>
+                          <a:noFill/>
+                          <a:ln>
+                            <a:noFill/>
+                          </a:ln>
+                        </pic:spPr>
+                      </pic:pic>
+                    </wpg:wgp>
+                  </a:graphicData>
+                </a:graphic>
+              </wp:anchor>
+            </w:drawing>
+          </mc:Choice>
+          <mc:Fallback>
+            <w:pict>
+              <v:group id="Grupo 13" o:spid="_x0000_s1090" style="position:absolute;margin-left:549pt;margin-top:2.8pt;width:177pt;height:233.25pt;z-index:251720704" coordsize="22479,29622" o:gfxdata="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">
+                <v:roundrect id="_x0000_s1091" style="position:absolute;width:22479;height:29622;visibility:visible;mso-wrap-style:square;v-text-anchor:bottom" arcsize="10923f" o:gfxdata="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" filled="f" strokecolor="black [3200]" strokeweight="4.5pt">
+                  <v:textbox>
+                    <w:txbxContent>
+                      <w:p>
+                        <w:pPr>
+                          <w:jc w:val="center"/>
+                          <w:rPr>
+                            <w:b/>
+                            <w:sz w:val="36"/>
+                            <w:lang w:val="es-ES"/>
+                          </w:rPr>
+                        </w:pPr>
+                        <w:r>
+                          <w:rPr>
+                            <w:b/>
+                            <w:color w:val="000000"/>
+                            <w:sz w:val="36"/>
+                            <w:lang w:val="es-ES"/>
+                          </w:rPr>
+                          <w:t>MVP</w:t>
+                        </w:r>
+                      </w:p>
+                    </w:txbxContent>
+                  </v:textbox>
+                </v:roundrect>
+                <v:shape id="Imagen 87" o:spid="_x0000_s1092" type="#_x0000_t75" style="position:absolute;left:4953;top:5619;width:15347;height:15348;visibility:visible;mso-wrap-style:square" o:gfxdata="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">
+                  <v:imagedata r:id="rId48" o:title="branding"/>
+                  <v:path arrowok="t"/>
+                </v:shape>
+              </v:group>
+            </w:pict>
+          </mc:Fallback>
+        </mc:AlternateContent>
+      </w:r>
+      <w:bookmarkEnd w:id="0"/>
       <w:r>
         <w:rPr>
           <w:b/>
@@ -5021,7 +5202,7 @@
         <mc:AlternateContent>
           <mc:Choice Requires="wps">
             <w:drawing>
-              <wp:anchor distT="0" distB="0" distL="114300" distR="114300" simplePos="0" relativeHeight="251698176" behindDoc="0" locked="0" layoutInCell="1" allowOverlap="1" wp14:anchorId="23301267" wp14:editId="063EAD7F">
+              <wp:anchor distT="0" distB="0" distL="114300" distR="114300" simplePos="0" relativeHeight="251697152" behindDoc="0" locked="0" layoutInCell="1" allowOverlap="1" wp14:anchorId="23301267" wp14:editId="063EAD7F">
                 <wp:simplePos x="0" y="0"/>
                 <wp:positionH relativeFrom="column">
                   <wp:posOffset>2347595</wp:posOffset>
@@ -5108,7 +5289,7 @@
           </mc:Choice>
           <mc:Fallback>
             <w:pict>
-              <v:roundrect w14:anchorId="23301267" id="Rectángulo: esquinas redondeadas 25" o:spid="_x0000_s1090" style="position:absolute;margin-left:184.85pt;margin-top:4.35pt;width:177pt;height:233.25pt;z-index:251698176;visibility:visible;mso-wrap-style:square;mso-wrap-distance-left:9pt;mso-wrap-distance-top:0;mso-wrap-distance-right:9pt;mso-wrap-distance-bottom:0;mso-position-horizontal:absolute;mso-position-horizontal-relative:text;mso-position-vertical:absolute;mso-position-vertical-relative:text;v-text-anchor:bottom" arcsize="10923f" o:gfxdata="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" filled="f" strokecolor="black [3200]" strokeweight="4.5pt">
+              <v:roundrect w14:anchorId="23301267" id="Rectángulo: esquinas redondeadas 25" o:spid="_x0000_s1093" style="position:absolute;margin-left:184.85pt;margin-top:4.35pt;width:177pt;height:233.25pt;z-index:251697152;visibility:visible;mso-wrap-style:square;mso-wrap-distance-left:9pt;mso-wrap-distance-top:0;mso-wrap-distance-right:9pt;mso-wrap-distance-bottom:0;mso-position-horizontal:absolute;mso-position-horizontal-relative:text;mso-position-vertical:absolute;mso-position-vertical-relative:text;v-text-anchor:bottom" arcsize="10923f" o:gfxdata="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" filled="f" strokecolor="black [3200]" strokeweight="4.5pt">
                 <v:textbox>
                   <w:txbxContent>
                     <w:p>
@@ -5148,134 +5329,7 @@
         <mc:AlternateContent>
           <mc:Choice Requires="wps">
             <w:drawing>
-              <wp:anchor distT="0" distB="0" distL="114300" distR="114300" simplePos="0" relativeHeight="251700224" behindDoc="0" locked="0" layoutInCell="1" allowOverlap="1" wp14:anchorId="18324843" wp14:editId="5C0AFBD8">
-                <wp:simplePos x="0" y="0"/>
-                <wp:positionH relativeFrom="column">
-                  <wp:posOffset>6973044</wp:posOffset>
-                </wp:positionH>
-                <wp:positionV relativeFrom="paragraph">
-                  <wp:posOffset>31750</wp:posOffset>
-                </wp:positionV>
-                <wp:extent cx="2247900" cy="2962275"/>
-                <wp:effectExtent l="19050" t="19050" r="38100" b="47625"/>
-                <wp:wrapNone/>
-                <wp:docPr id="73" name="Rectángulo: esquinas redondeadas 25"/>
-                <wp:cNvGraphicFramePr/>
-                <a:graphic xmlns:a="http://schemas.openxmlformats.org/drawingml/2006/main">
-                  <a:graphicData uri="http://schemas.microsoft.com/office/word/2010/wordprocessingShape">
-                    <wps:wsp>
-                      <wps:cNvSpPr/>
-                      <wps:spPr>
-                        <a:xfrm>
-                          <a:off x="0" y="0"/>
-                          <a:ext cx="2247900" cy="2962275"/>
-                        </a:xfrm>
-                        <a:prstGeom prst="roundRect">
-                          <a:avLst/>
-                        </a:prstGeom>
-                        <a:noFill/>
-                        <a:ln w="57150" cap="flat" cmpd="sng" algn="ctr">
-                          <a:solidFill>
-                            <a:schemeClr val="dk1"/>
-                          </a:solidFill>
-                          <a:prstDash val="solid"/>
-                          <a:round/>
-                          <a:headEnd type="none" w="med" len="med"/>
-                          <a:tailEnd type="none" w="med" len="med"/>
-                        </a:ln>
-                      </wps:spPr>
-                      <wps:style>
-                        <a:lnRef idx="0">
-                          <a:scrgbClr r="0" g="0" b="0"/>
-                        </a:lnRef>
-                        <a:fillRef idx="0">
-                          <a:scrgbClr r="0" g="0" b="0"/>
-                        </a:fillRef>
-                        <a:effectRef idx="0">
-                          <a:scrgbClr r="0" g="0" b="0"/>
-                        </a:effectRef>
-                        <a:fontRef idx="minor">
-                          <a:schemeClr val="dk1"/>
-                        </a:fontRef>
-                      </wps:style>
-                      <wps:txbx>
-                        <w:txbxContent>
-                          <w:p>
-                            <w:pPr>
-                              <w:jc w:val="center"/>
-                              <w:rPr>
-                                <w:b/>
-                                <w:sz w:val="36"/>
-                                <w:lang w:val="es-ES"/>
-                              </w:rPr>
-                            </w:pPr>
-                            <w:r>
-                              <w:rPr>
-                                <w:b/>
-                                <w:color w:val="000000"/>
-                                <w:sz w:val="36"/>
-                                <w:lang w:val="es-ES"/>
-                              </w:rPr>
-                              <w:t>MVP</w:t>
-                            </w:r>
-                          </w:p>
-                        </w:txbxContent>
-                      </wps:txbx>
-                      <wps:bodyPr rot="0" spcFirstLastPara="0" vertOverflow="overflow" horzOverflow="overflow" vert="horz" wrap="square" lIns="91440" tIns="45720" rIns="91440" bIns="45720" numCol="1" spcCol="0" rtlCol="0" fromWordArt="0" anchor="b" anchorCtr="0" forceAA="0" compatLnSpc="1">
-                        <a:prstTxWarp prst="textNoShape">
-                          <a:avLst/>
-                        </a:prstTxWarp>
-                        <a:noAutofit/>
-                      </wps:bodyPr>
-                    </wps:wsp>
-                  </a:graphicData>
-                </a:graphic>
-              </wp:anchor>
-            </w:drawing>
-          </mc:Choice>
-          <mc:Fallback>
-            <w:pict>
-              <v:roundrect w14:anchorId="18324843" id="_x0000_s1091" style="position:absolute;margin-left:549.05pt;margin-top:2.5pt;width:177pt;height:233.25pt;z-index:251700224;visibility:visible;mso-wrap-style:square;mso-wrap-distance-left:9pt;mso-wrap-distance-top:0;mso-wrap-distance-right:9pt;mso-wrap-distance-bottom:0;mso-position-horizontal:absolute;mso-position-horizontal-relative:text;mso-position-vertical:absolute;mso-position-vertical-relative:text;v-text-anchor:bottom" arcsize="10923f" o:gfxdata="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" filled="f" strokecolor="black [3200]" strokeweight="4.5pt">
-                <v:textbox>
-                  <w:txbxContent>
-                    <w:p>
-                      <w:pPr>
-                        <w:jc w:val="center"/>
-                        <w:rPr>
-                          <w:b/>
-                          <w:sz w:val="36"/>
-                          <w:lang w:val="es-ES"/>
-                        </w:rPr>
-                      </w:pPr>
-                      <w:r>
-                        <w:rPr>
-                          <w:b/>
-                          <w:color w:val="000000"/>
-                          <w:sz w:val="36"/>
-                          <w:lang w:val="es-ES"/>
-                        </w:rPr>
-                        <w:t>MVP</w:t>
-                      </w:r>
-                    </w:p>
-                  </w:txbxContent>
-                </v:textbox>
-              </v:roundrect>
-            </w:pict>
-          </mc:Fallback>
-        </mc:AlternateContent>
-      </w:r>
-      <w:r>
-        <w:rPr>
-          <w:b/>
-          <w:noProof/>
-          <w:color w:val="000000"/>
-          <w:sz w:val="36"/>
-          <w:lang w:eastAsia="es-CO"/>
-        </w:rPr>
-        <mc:AlternateContent>
-          <mc:Choice Requires="wps">
-            <w:drawing>
-              <wp:anchor distT="0" distB="0" distL="114300" distR="114300" simplePos="0" relativeHeight="251699200" behindDoc="0" locked="0" layoutInCell="1" allowOverlap="1" wp14:anchorId="6CBDACCC" wp14:editId="439B05B2">
+              <wp:anchor distT="0" distB="0" distL="114300" distR="114300" simplePos="0" relativeHeight="251698176" behindDoc="0" locked="0" layoutInCell="1" allowOverlap="1" wp14:anchorId="6CBDACCC" wp14:editId="439B05B2">
                 <wp:simplePos x="0" y="0"/>
                 <wp:positionH relativeFrom="column">
                   <wp:posOffset>4655929</wp:posOffset>
@@ -5362,7 +5416,7 @@
           </mc:Choice>
           <mc:Fallback>
             <w:pict>
-              <v:roundrect w14:anchorId="6CBDACCC" id="_x0000_s1092" style="position:absolute;margin-left:366.6pt;margin-top:4.15pt;width:177pt;height:233.25pt;z-index:251699200;visibility:visible;mso-wrap-style:square;mso-wrap-distance-left:9pt;mso-wrap-distance-top:0;mso-wrap-distance-right:9pt;mso-wrap-distance-bottom:0;mso-position-horizontal:absolute;mso-position-horizontal-relative:text;mso-position-vertical:absolute;mso-position-vertical-relative:text;v-text-anchor:bottom" arcsize="10923f" o:gfxdata="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" filled="f" strokecolor="black [3200]" strokeweight="4.5pt">
+              <v:roundrect w14:anchorId="6CBDACCC" id="_x0000_s1094" style="position:absolute;margin-left:366.6pt;margin-top:4.15pt;width:177pt;height:233.25pt;z-index:251698176;visibility:visible;mso-wrap-style:square;mso-wrap-distance-left:9pt;mso-wrap-distance-top:0;mso-wrap-distance-right:9pt;mso-wrap-distance-bottom:0;mso-position-horizontal:absolute;mso-position-horizontal-relative:text;mso-position-vertical:absolute;mso-position-vertical-relative:text;v-text-anchor:bottom" arcsize="10923f" o:gfxdata="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" filled="f" strokecolor="black [3200]" strokeweight="4.5pt">
                 <v:textbox>
                   <w:txbxContent>
                     <w:p>
@@ -5402,7 +5456,7 @@
         <mc:AlternateContent>
           <mc:Choice Requires="wps">
             <w:drawing>
-              <wp:anchor distT="0" distB="0" distL="114300" distR="114300" simplePos="0" relativeHeight="251697152" behindDoc="0" locked="0" layoutInCell="1" allowOverlap="1" wp14:anchorId="78AD6DC2" wp14:editId="3058B69F">
+              <wp:anchor distT="0" distB="0" distL="114300" distR="114300" simplePos="0" relativeHeight="251696128" behindDoc="0" locked="0" layoutInCell="1" allowOverlap="1" wp14:anchorId="78AD6DC2" wp14:editId="3058B69F">
                 <wp:simplePos x="0" y="0"/>
                 <wp:positionH relativeFrom="column">
                   <wp:posOffset>24384</wp:posOffset>
@@ -5489,7 +5543,7 @@
           </mc:Choice>
           <mc:Fallback>
             <w:pict>
-              <v:roundrect w14:anchorId="78AD6DC2" id="_x0000_s1093" style="position:absolute;margin-left:1.9pt;margin-top:4.85pt;width:177pt;height:233.25pt;z-index:251697152;visibility:visible;mso-wrap-style:square;mso-wrap-distance-left:9pt;mso-wrap-distance-top:0;mso-wrap-distance-right:9pt;mso-wrap-distance-bottom:0;mso-position-horizontal:absolute;mso-position-horizontal-relative:text;mso-position-vertical:absolute;mso-position-vertical-relative:text;v-text-anchor:bottom" arcsize="10923f" o:gfxdata="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" filled="f" strokecolor="black [3200]" strokeweight="4.5pt">
+              <v:roundrect w14:anchorId="78AD6DC2" id="_x0000_s1095" style="position:absolute;margin-left:1.9pt;margin-top:4.85pt;width:177pt;height:233.25pt;z-index:251696128;visibility:visible;mso-wrap-style:square;mso-wrap-distance-left:9pt;mso-wrap-distance-top:0;mso-wrap-distance-right:9pt;mso-wrap-distance-bottom:0;mso-position-horizontal:absolute;mso-position-horizontal-relative:text;mso-position-vertical:absolute;mso-position-vertical-relative:text;v-text-anchor:bottom" arcsize="10923f" o:gfxdata="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" filled="f" strokecolor="black [3200]" strokeweight="4.5pt">
                 <v:textbox>
                   <w:txbxContent>
                     <w:p>
@@ -5537,91 +5591,7 @@
           <w:lang w:eastAsia="es-CO"/>
         </w:rPr>
         <w:drawing>
-          <wp:anchor distT="0" distB="0" distL="114300" distR="114300" simplePos="0" relativeHeight="251720704" behindDoc="1" locked="0" layoutInCell="1" allowOverlap="1">
-            <wp:simplePos x="0" y="0"/>
-            <wp:positionH relativeFrom="margin">
-              <wp:posOffset>7527290</wp:posOffset>
-            </wp:positionH>
-            <wp:positionV relativeFrom="paragraph">
-              <wp:posOffset>190500</wp:posOffset>
-            </wp:positionV>
-            <wp:extent cx="1534795" cy="1534795"/>
-            <wp:effectExtent l="0" t="0" r="0" b="8255"/>
-            <wp:wrapTight wrapText="bothSides">
-              <wp:wrapPolygon edited="0">
-                <wp:start x="3485" y="0"/>
-                <wp:lineTo x="0" y="4290"/>
-                <wp:lineTo x="0" y="21448"/>
-                <wp:lineTo x="21180" y="21448"/>
-                <wp:lineTo x="21180" y="12065"/>
-                <wp:lineTo x="19303" y="9115"/>
-                <wp:lineTo x="21180" y="6971"/>
-                <wp:lineTo x="21180" y="6434"/>
-                <wp:lineTo x="16622" y="0"/>
-                <wp:lineTo x="3485" y="0"/>
-              </wp:wrapPolygon>
-            </wp:wrapTight>
-            <wp:docPr id="87" name="Imagen 87" descr="C:\Users\Rene\Downloads\branding.png"/>
-            <wp:cNvGraphicFramePr>
-              <a:graphicFrameLocks xmlns:a="http://schemas.openxmlformats.org/drawingml/2006/main" noChangeAspect="1"/>
-            </wp:cNvGraphicFramePr>
-            <a:graphic xmlns:a="http://schemas.openxmlformats.org/drawingml/2006/main">
-              <a:graphicData uri="http://schemas.openxmlformats.org/drawingml/2006/picture">
-                <pic:pic xmlns:pic="http://schemas.openxmlformats.org/drawingml/2006/picture">
-                  <pic:nvPicPr>
-                    <pic:cNvPr id="0" name="Picture 22" descr="C:\Users\Rene\Downloads\branding.png"/>
-                    <pic:cNvPicPr>
-                      <a:picLocks noChangeAspect="1" noChangeArrowheads="1"/>
-                    </pic:cNvPicPr>
-                  </pic:nvPicPr>
-                  <pic:blipFill>
-                    <a:blip r:embed="rId47">
-                      <a:extLst>
-                        <a:ext uri="{28A0092B-C50C-407E-A947-70E740481C1C}">
-                          <a14:useLocalDpi xmlns:a14="http://schemas.microsoft.com/office/drawing/2010/main" val="0"/>
-                        </a:ext>
-                      </a:extLst>
-                    </a:blip>
-                    <a:srcRect/>
-                    <a:stretch>
-                      <a:fillRect/>
-                    </a:stretch>
-                  </pic:blipFill>
-                  <pic:spPr bwMode="auto">
-                    <a:xfrm>
-                      <a:off x="0" y="0"/>
-                      <a:ext cx="1534795" cy="1534795"/>
-                    </a:xfrm>
-                    <a:prstGeom prst="rect">
-                      <a:avLst/>
-                    </a:prstGeom>
-                    <a:noFill/>
-                    <a:ln>
-                      <a:noFill/>
-                    </a:ln>
-                  </pic:spPr>
-                </pic:pic>
-              </a:graphicData>
-            </a:graphic>
-            <wp14:sizeRelH relativeFrom="margin">
-              <wp14:pctWidth>0</wp14:pctWidth>
-            </wp14:sizeRelH>
-            <wp14:sizeRelV relativeFrom="margin">
-              <wp14:pctHeight>0</wp14:pctHeight>
-            </wp14:sizeRelV>
-          </wp:anchor>
-        </w:drawing>
-      </w:r>
-      <w:r>
-        <w:rPr>
-          <w:b/>
-          <w:noProof/>
-          <w:color w:val="000000"/>
-          <w:sz w:val="36"/>
-          <w:lang w:eastAsia="es-CO"/>
-        </w:rPr>
-        <w:drawing>
-          <wp:anchor distT="0" distB="0" distL="114300" distR="114300" simplePos="0" relativeHeight="251719680" behindDoc="1" locked="0" layoutInCell="1" allowOverlap="1">
+          <wp:anchor distT="0" distB="0" distL="114300" distR="114300" simplePos="0" relativeHeight="251718656" behindDoc="1" locked="0" layoutInCell="1" allowOverlap="1">
             <wp:simplePos x="0" y="0"/>
             <wp:positionH relativeFrom="margin">
               <wp:posOffset>5127172</wp:posOffset>
@@ -5668,7 +5638,7 @@
                     </pic:cNvPicPr>
                   </pic:nvPicPr>
                   <pic:blipFill>
-                    <a:blip r:embed="rId48">
+                    <a:blip r:embed="rId49">
                       <a:extLst>
                         <a:ext uri="{28A0092B-C50C-407E-A947-70E740481C1C}">
                           <a14:useLocalDpi xmlns:a14="http://schemas.microsoft.com/office/drawing/2010/main" val="0"/>
@@ -5714,7 +5684,7 @@
           <w:lang w:eastAsia="es-CO"/>
         </w:rPr>
         <w:drawing>
-          <wp:anchor distT="0" distB="0" distL="114300" distR="114300" simplePos="0" relativeHeight="251718656" behindDoc="1" locked="0" layoutInCell="1" allowOverlap="1">
+          <wp:anchor distT="0" distB="0" distL="114300" distR="114300" simplePos="0" relativeHeight="251717632" behindDoc="1" locked="0" layoutInCell="1" allowOverlap="1">
             <wp:simplePos x="0" y="0"/>
             <wp:positionH relativeFrom="margin">
               <wp:posOffset>2743019</wp:posOffset>
@@ -5753,7 +5723,7 @@
                     </pic:cNvPicPr>
                   </pic:nvPicPr>
                   <pic:blipFill>
-                    <a:blip r:embed="rId49">
+                    <a:blip r:embed="rId50">
                       <a:extLst>
                         <a:ext uri="{28A0092B-C50C-407E-A947-70E740481C1C}">
                           <a14:useLocalDpi xmlns:a14="http://schemas.microsoft.com/office/drawing/2010/main" val="0"/>
@@ -5799,7 +5769,7 @@
           <w:lang w:eastAsia="es-CO"/>
         </w:rPr>
         <w:drawing>
-          <wp:anchor distT="0" distB="0" distL="114300" distR="114300" simplePos="0" relativeHeight="251717632" behindDoc="1" locked="0" layoutInCell="1" allowOverlap="1">
+          <wp:anchor distT="0" distB="0" distL="114300" distR="114300" simplePos="0" relativeHeight="251716608" behindDoc="1" locked="0" layoutInCell="1" allowOverlap="1">
             <wp:simplePos x="0" y="0"/>
             <wp:positionH relativeFrom="margin">
               <wp:posOffset>408214</wp:posOffset>
@@ -5848,7 +5818,7 @@
                     </pic:cNvPicPr>
                   </pic:nvPicPr>
                   <pic:blipFill>
-                    <a:blip r:embed="rId50">
+                    <a:blip r:embed="rId51">
                       <a:extLst>
                         <a:ext uri="{28A0092B-C50C-407E-A947-70E740481C1C}">
                           <a14:useLocalDpi xmlns:a14="http://schemas.microsoft.com/office/drawing/2010/main" val="0"/>
@@ -6070,7 +6040,7 @@
                           </pic:cNvPicPr>
                         </pic:nvPicPr>
                         <pic:blipFill>
-                          <a:blip r:embed="rId51">
+                          <a:blip r:embed="rId52">
                             <a:extLst>
                               <a:ext uri="{28A0092B-C50C-407E-A947-70E740481C1C}">
                                 <a14:useLocalDpi xmlns:a14="http://schemas.microsoft.com/office/drawing/2010/main" val="0"/>
@@ -6138,7 +6108,7 @@
                 </v:roundrect>
                 <v:shape id="Imagen 137" o:spid="_x0000_s1096" type="#_x0000_t75" href="" style="position:absolute;left:3681;top:6650;width:15145;height:12744;visibility:visible;mso-wrap-style:square" o:gfxdata="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" o:button="t">
                   <v:fill o:detectmouseclick="t"/>
-                  <v:imagedata r:id="rId52" o:title=""/>
+                  <v:imagedata r:id="rId53" o:title=""/>
                   <v:path arrowok="t"/>
                 </v:shape>
               </v:group>
@@ -6260,7 +6230,7 @@
                           </pic:cNvPicPr>
                         </pic:nvPicPr>
                         <pic:blipFill>
-                          <a:blip r:embed="rId53">
+                          <a:blip r:embed="rId54">
                             <a:extLst>
                               <a:ext uri="{28A0092B-C50C-407E-A947-70E740481C1C}">
                                 <a14:useLocalDpi xmlns:a14="http://schemas.microsoft.com/office/drawing/2010/main" val="0"/>
@@ -6317,7 +6287,7 @@
                 </v:roundrect>
                 <v:shape id="Imagen 103" o:spid="_x0000_s1099" type="#_x0000_t75" href="" style="position:absolute;left:3918;top:3681;width:14008;height:15837;visibility:visible;mso-wrap-style:square" o:gfxdata="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" o:button="t">
                   <v:fill o:detectmouseclick="t"/>
-                  <v:imagedata r:id="rId54" o:title=""/>
+                  <v:imagedata r:id="rId55" o:title=""/>
                   <v:path arrowok="t"/>
                 </v:shape>
               </v:group>
@@ -6439,7 +6409,7 @@
                           </pic:cNvPicPr>
                         </pic:nvPicPr>
                         <pic:blipFill>
-                          <a:blip r:embed="rId55">
+                          <a:blip r:embed="rId56">
                             <a:extLst>
                               <a:ext uri="{28A0092B-C50C-407E-A947-70E740481C1C}">
                                 <a14:useLocalDpi xmlns:a14="http://schemas.microsoft.com/office/drawing/2010/main" val="0"/>
@@ -6496,7 +6466,7 @@
                 </v:roundrect>
                 <v:shape id="Imagen 99" o:spid="_x0000_s1102" type="#_x0000_t75" href="" style="position:absolute;left:3206;top:4393;width:14979;height:16028;visibility:visible;mso-wrap-style:square" o:gfxdata="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" o:button="t">
                   <v:fill o:detectmouseclick="t"/>
-                  <v:imagedata r:id="rId56" o:title=""/>
+                  <v:imagedata r:id="rId57" o:title=""/>
                   <v:path arrowok="t"/>
                 </v:shape>
               </v:group>
@@ -6640,7 +6610,7 @@
                           </pic:cNvPicPr>
                         </pic:nvPicPr>
                         <pic:blipFill>
-                          <a:blip r:embed="rId57">
+                          <a:blip r:embed="rId58">
                             <a:extLst>
                               <a:ext uri="{28A0092B-C50C-407E-A947-70E740481C1C}">
                                 <a14:useLocalDpi xmlns:a14="http://schemas.microsoft.com/office/drawing/2010/main" val="0"/>
@@ -6719,7 +6689,7 @@
                 </v:roundrect>
                 <v:shape id="Imagen 22" o:spid="_x0000_s1105" type="#_x0000_t75" href="" style="position:absolute;left:2850;top:5462;width:18269;height:15380;visibility:visible;mso-wrap-style:square" o:gfxdata="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" o:button="t">
                   <v:fill o:detectmouseclick="t"/>
-                  <v:imagedata r:id="rId58" o:title=""/>
+                  <v:imagedata r:id="rId59" o:title=""/>
                   <v:path arrowok="t"/>
                 </v:shape>
               </v:group>
@@ -6827,7 +6797,6 @@
           <w:lang w:val="es-ES"/>
         </w:rPr>
       </w:pPr>
-      <w:bookmarkStart w:id="0" w:name="_GoBack"/>
       <w:r>
         <w:rPr>
           <w:b/>
@@ -6938,7 +6907,7 @@
                           </pic:cNvPicPr>
                         </pic:nvPicPr>
                         <pic:blipFill>
-                          <a:blip r:embed="rId59" cstate="print">
+                          <a:blip r:embed="rId60" cstate="print">
                             <a:extLst>
                               <a:ext uri="{28A0092B-C50C-407E-A947-70E740481C1C}">
                                 <a14:useLocalDpi xmlns:a14="http://schemas.microsoft.com/office/drawing/2010/main" val="0"/>
@@ -6999,7 +6968,7 @@
                   </v:textbox>
                 </v:roundrect>
                 <v:shape id="Imagen 166" o:spid="_x0000_s1108" type="#_x0000_t75" style="position:absolute;left:3957;top:4094;width:14872;height:14872;visibility:visible;mso-wrap-style:square" o:gfxdata="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">
-                  <v:imagedata r:id="rId60" o:title="arquitectura"/>
+                  <v:imagedata r:id="rId61" o:title="arquitectura"/>
                   <v:path arrowok="t"/>
                 </v:shape>
               </v:group>
@@ -7007,7 +6976,6 @@
           </mc:Fallback>
         </mc:AlternateContent>
       </w:r>
-      <w:bookmarkEnd w:id="0"/>
       <w:r>
         <w:rPr>
           <w:b/>
@@ -7125,7 +7093,7 @@
                           </pic:cNvPicPr>
                         </pic:nvPicPr>
                         <pic:blipFill>
-                          <a:blip r:embed="rId61" cstate="print">
+                          <a:blip r:embed="rId62" cstate="print">
                             <a:extLst>
                               <a:ext uri="{28A0092B-C50C-407E-A947-70E740481C1C}">
                                 <a14:useLocalDpi xmlns:a14="http://schemas.microsoft.com/office/drawing/2010/main" val="0"/>
@@ -7182,7 +7150,7 @@
                 </v:roundrect>
                 <v:shape id="Imagen 158" o:spid="_x0000_s1111" type="#_x0000_t75" href="" style="position:absolute;left:4000;top:3905;width:13621;height:15589;visibility:visible;mso-wrap-style:square" o:gfxdata="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" o:button="t">
                   <v:fill o:detectmouseclick="t"/>
-                  <v:imagedata r:id="rId62" o:title=""/>
+                  <v:imagedata r:id="rId63" o:title=""/>
                   <v:path arrowok="t"/>
                 </v:shape>
               </v:group>
@@ -7307,7 +7275,7 @@
                           </pic:cNvPicPr>
                         </pic:nvPicPr>
                         <pic:blipFill>
-                          <a:blip r:embed="rId63">
+                          <a:blip r:embed="rId64">
                             <a:extLst>
                               <a:ext uri="{28A0092B-C50C-407E-A947-70E740481C1C}">
                                 <a14:useLocalDpi xmlns:a14="http://schemas.microsoft.com/office/drawing/2010/main" val="0"/>
@@ -7364,7 +7332,7 @@
                 </v:roundrect>
                 <v:shape id="Imagen 155" o:spid="_x0000_s1114" type="#_x0000_t75" href="" style="position:absolute;left:3905;top:3714;width:15221;height:15336;visibility:visible;mso-wrap-style:square" o:gfxdata="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" o:button="t">
                   <v:fill o:detectmouseclick="t"/>
-                  <v:imagedata r:id="rId64" o:title=""/>
+                  <v:imagedata r:id="rId65" o:title=""/>
                   <v:path arrowok="t"/>
                 </v:shape>
               </v:group>
@@ -7511,7 +7479,7 @@
                           </pic:cNvPicPr>
                         </pic:nvPicPr>
                         <pic:blipFill>
-                          <a:blip r:embed="rId65">
+                          <a:blip r:embed="rId66">
                             <a:extLst>
                               <a:ext uri="{28A0092B-C50C-407E-A947-70E740481C1C}">
                                 <a14:useLocalDpi xmlns:a14="http://schemas.microsoft.com/office/drawing/2010/main" val="0"/>
@@ -7590,7 +7558,7 @@
                 </v:roundrect>
                 <v:shape id="Imagen 152" o:spid="_x0000_s1117" type="#_x0000_t75" href="" style="position:absolute;left:2952;top:4286;width:15996;height:17145;visibility:visible;mso-wrap-style:square" o:gfxdata="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" o:button="t">
                   <v:fill o:detectmouseclick="t"/>
-                  <v:imagedata r:id="rId66" o:title=""/>
+                  <v:imagedata r:id="rId67" o:title=""/>
                   <v:path arrowok="t"/>
                 </v:shape>
               </v:group>
@@ -14171,6 +14139,7 @@
   <w:style w:type="character" w:default="1" w:styleId="Fuentedeprrafopredeter">
     <w:name w:val="Default Paragraph Font"/>
     <w:uiPriority w:val="1"/>
+    <w:semiHidden/>
     <w:unhideWhenUsed/>
   </w:style>
   <w:style w:type="table" w:default="1" w:styleId="Tablanormal">

</xml_diff>